<commit_message>
feat: add degit ai training experience
</commit_message>
<xml_diff>
--- a/public/cv/christian_erben_cv_de.docx
+++ b/public/cv/christian_erben_cv_de.docx
@@ -748,6 +748,165 @@
                 <w:szCs w:val="18"/>
               </w:rPr>
               <w:t xml:space="preserve">Erfolg: Einführung von Microsoft-Azure-Diensten in die Infrastruktur bei gleichzeitiger Sicherstellung compliantem hybriden Betrieb.</w:t>
+            </w:r>
+          </w:p>
+          <w:p/>
+          <w:p>
+            <w:r>
+              <w:rPr>
+                <w:b/>
+                <w:bCs/>
+                <w:sz w:val="20"/>
+                <w:szCs w:val="20"/>
+              </w:rPr>
+              <w:t xml:space="preserve">KI-Trainingsplattform &amp; Evaluierung von KI-Werkzeugen</w:t>
+            </w:r>
+          </w:p>
+          <w:p>
+            <w:r>
+              <w:rPr>
+                <w:i/>
+                <w:iCs/>
+                <w:color w:val="1B6E5A"/>
+                <w:sz w:val="18"/>
+                <w:szCs w:val="18"/>
+              </w:rPr>
+              <w:t xml:space="preserve">DEGIT AG</w:t>
+            </w:r>
+            <w:r>
+              <w:rPr>
+                <w:color w:val="3A2366"/>
+                <w:sz w:val="18"/>
+                <w:szCs w:val="18"/>
+              </w:rPr>
+              <w:t xml:space="preserve"> — Aug 2025 - Okt 2025</w:t>
+            </w:r>
+          </w:p>
+          <w:p>
+            <w:pPr>
+              <w:spacing w:after="100"/>
+            </w:pPr>
+            <w:r>
+              <w:rPr>
+                <w:color w:val="3A2366"/>
+                <w:sz w:val="18"/>
+                <w:szCs w:val="18"/>
+              </w:rPr>
+              <w:t xml:space="preserve">Hockenheim, Germany</w:t>
+            </w:r>
+          </w:p>
+          <w:p>
+            <w:pPr>
+              <w:pStyle w:val="ListParagraph"/>
+              <w:numPr>
+                <w:ilvl w:val="0"/>
+                <w:numId w:val="1"/>
+              </w:numPr>
+            </w:pPr>
+            <w:r>
+              <w:rPr>
+                <w:b w:val="false"/>
+                <w:bCs w:val="false"/>
+                <w:color w:val="07090B"/>
+                <w:sz w:val="18"/>
+                <w:szCs w:val="18"/>
+              </w:rPr>
+              <w:t xml:space="preserve">Konzeption und Aufbau einer internen KI-Trainingsplattform für den Unternehmenseinsatz mit Fokus auf EU-AI-Act-Compliance und praxisnahe Befähigung der Teams.</w:t>
+            </w:r>
+          </w:p>
+          <w:p>
+            <w:pPr>
+              <w:pStyle w:val="ListParagraph"/>
+              <w:numPr>
+                <w:ilvl w:val="0"/>
+                <w:numId w:val="1"/>
+              </w:numPr>
+            </w:pPr>
+            <w:r>
+              <w:rPr>
+                <w:b w:val="false"/>
+                <w:bCs w:val="false"/>
+                <w:color w:val="07090B"/>
+                <w:sz w:val="18"/>
+                <w:szCs w:val="18"/>
+              </w:rPr>
+              <w:t xml:space="preserve">Bewertung und Entscheidungsvorlage zum Vergleich führender KI- und Automatisierungsplattformen hinsichtlich Datenschutz, Zuverlässigkeit, API-Integration und Governance-Tauglichkeit.</w:t>
+            </w:r>
+          </w:p>
+          <w:p>
+            <w:pPr>
+              <w:pStyle w:val="ListParagraph"/>
+              <w:numPr>
+                <w:ilvl w:val="0"/>
+                <w:numId w:val="1"/>
+              </w:numPr>
+            </w:pPr>
+            <w:r>
+              <w:rPr>
+                <w:b w:val="false"/>
+                <w:bCs w:val="false"/>
+                <w:color w:val="07090B"/>
+                <w:sz w:val="18"/>
+                <w:szCs w:val="18"/>
+              </w:rPr>
+              <w:t xml:space="preserve">Evaluierung aufkommender agentischer KI-Workflows zur mehrstufigen Aufgabenorchestrierung und deren Integration in Unternehmensautomatisierungsumgebungen.</w:t>
+            </w:r>
+          </w:p>
+          <w:p>
+            <w:pPr>
+              <w:pStyle w:val="ListParagraph"/>
+              <w:numPr>
+                <w:ilvl w:val="0"/>
+                <w:numId w:val="1"/>
+              </w:numPr>
+            </w:pPr>
+            <w:r>
+              <w:rPr>
+                <w:b/>
+                <w:bCs/>
+                <w:color w:val="1B6E5A"/>
+                <w:sz w:val="18"/>
+                <w:szCs w:val="18"/>
+              </w:rPr>
+              <w:t xml:space="preserve">Erfolg: Analysiert und bewertet: OpenAI ChatGPT, OpenAI Open-Weight GPT-OSS, Microsoft Copilot, Perplexity, Anthropic Claude, Apple Foundation, z.AI GLM, n8n, make.com und Zapier.</w:t>
+            </w:r>
+          </w:p>
+          <w:p>
+            <w:pPr>
+              <w:pStyle w:val="ListParagraph"/>
+              <w:numPr>
+                <w:ilvl w:val="0"/>
+                <w:numId w:val="1"/>
+              </w:numPr>
+            </w:pPr>
+            <w:r>
+              <w:rPr>
+                <w:b/>
+                <w:bCs/>
+                <w:color w:val="1B6E5A"/>
+                <w:sz w:val="18"/>
+                <w:szCs w:val="18"/>
+              </w:rPr>
+              <w:t xml:space="preserve">Erfolg: Entwicklung eines modularen Lernplattform-Prototyps mit Supabase- und Cloudflare-Integration, rollenbasierten Inhalten und Fortschrittsverfolgung.</w:t>
+            </w:r>
+          </w:p>
+          <w:p>
+            <w:pPr>
+              <w:pStyle w:val="ListParagraph"/>
+              <w:numPr>
+                <w:ilvl w:val="0"/>
+                <w:numId w:val="1"/>
+              </w:numPr>
+            </w:pPr>
+            <w:r>
+              <w:rPr>
+                <w:b/>
+                <w:bCs/>
+                <w:color w:val="1B6E5A"/>
+                <w:sz w:val="18"/>
+                <w:szCs w:val="18"/>
+              </w:rPr>
+              <w:t xml:space="preserve">Erfolg: Erstellung eines vergleichenden Entscheidungsrahmens zur Unterstützung der KI-Einführungsstrategie des Unternehmens.</w:t>
             </w:r>
           </w:p>
           <w:p/>

</xml_diff>

<commit_message>
feat: add compliance category to skills section and update content
- Introduced a new "compliance" tab in the SkillsSection component.
- Updated the Skill interface and siteContent to include compliance-related skills and localization.
- Added new skills under the compliance category with appropriate icons.
</commit_message>
<xml_diff>
--- a/public/cv/christian_erben_cv_de.docx
+++ b/public/cv/christian_erben_cv_de.docx
@@ -1832,6 +1832,59 @@
                 <w:szCs w:val="18"/>
               </w:rPr>
               <w:t xml:space="preserve">KI-Ethik &amp; Governance</w:t>
+            </w:r>
+          </w:p>
+          <w:p>
+            <w:r>
+              <w:rPr>
+                <w:b/>
+                <w:bCs/>
+                <w:sz w:val="20"/>
+                <w:szCs w:val="20"/>
+              </w:rPr>
+              <w:t xml:space="preserve">Compliance</w:t>
+            </w:r>
+          </w:p>
+          <w:p>
+            <w:r>
+              <w:rPr>
+                <w:color w:val="1B6E5A"/>
+                <w:sz w:val="18"/>
+                <w:szCs w:val="18"/>
+              </w:rPr>
+              <w:t xml:space="preserve">Regulatory Compliance (IT-Compliance)</w:t>
+            </w:r>
+            <w:r>
+              <w:rPr>
+                <w:color w:val="1B6E5A"/>
+                <w:sz w:val="18"/>
+                <w:szCs w:val="18"/>
+              </w:rPr>
+              <w:t xml:space="preserve">, </w:t>
+            </w:r>
+            <w:r>
+              <w:rPr>
+                <w:color w:val="1B6E5A"/>
+                <w:sz w:val="18"/>
+                <w:szCs w:val="18"/>
+              </w:rPr>
+              <w:t xml:space="preserve">Audit-Readiness &amp; Policy-Enforcement</w:t>
+            </w:r>
+            <w:r>
+              <w:rPr>
+                <w:color w:val="1B6E5A"/>
+                <w:sz w:val="18"/>
+                <w:szCs w:val="18"/>
+              </w:rPr>
+              <w:t xml:space="preserve">, </w:t>
+            </w:r>
+            <w:r>
+              <w:rPr>
+                <w:color w:val="1B6E5A"/>
+                <w:sz w:val="18"/>
+                <w:szCs w:val="18"/>
+              </w:rPr>
+              <w:t xml:space="preserve">Kontrollumgebungen im Finanzsektor</w:t>
             </w:r>
           </w:p>
           <w:p>

</xml_diff>

<commit_message>
feat: enhance CV and llms.txt with Security & Compliance section
- Added a new Security & Compliance section to the CV and llms.txt files, detailing governance and management practices.
- Updated llms.txt version date to December 9, 2025, and included new metadata.
- Removed outdated CV files (PDF and DOCX) from the project.
- Updated sitemap.xml to reflect new last modified dates for relevant pages.
</commit_message>
<xml_diff>
--- a/public/cv/christian_erben_cv_de.docx
+++ b/public/cv/christian_erben_cv_de.docx
@@ -81,190 +81,190 @@
             </w:pPr>
             <w:r>
               <w:rPr>
+                <w:rFonts w:ascii="Space Grotesk" w:cs="Space Grotesk" w:eastAsia="Space Grotesk" w:hAnsi="Space Grotesk"/>
                 <w:b/>
                 <w:bCs/>
                 <w:color w:val="FFFFFF"/>
                 <w:sz w:val="18"/>
                 <w:szCs w:val="18"/>
+              </w:rPr>
+              <w:t xml:space="preserve">Kontakt</w:t>
+            </w:r>
+          </w:p>
+          <w:p>
+            <w:pPr>
+              <w:spacing w:after="100"/>
+            </w:pPr>
+            <w:r>
+              <w:rPr>
+                <w:b/>
+                <w:bCs/>
+                <w:color w:val="FFFFFF"/>
+                <w:sz w:val="18"/>
+                <w:szCs w:val="18"/>
+              </w:rPr>
+              <w:t xml:space="preserve">Email: </w:t>
+            </w:r>
+            <w:r>
+              <w:rPr>
+                <w:color w:val="FFFFFF"/>
+                <w:sz w:val="18"/>
+                <w:szCs w:val="18"/>
+              </w:rPr>
+              <w:t xml:space="preserve">christian.erben@degit.de</w:t>
+            </w:r>
+          </w:p>
+          <w:p>
+            <w:pPr>
+              <w:spacing w:after="100"/>
+            </w:pPr>
+            <w:r>
+              <w:rPr>
+                <w:b/>
+                <w:bCs/>
+                <w:color w:val="FFFFFF"/>
+                <w:sz w:val="18"/>
+                <w:szCs w:val="18"/>
+              </w:rPr>
+              <w:t xml:space="preserve">Phone: </w:t>
+            </w:r>
+            <w:r>
+              <w:rPr>
+                <w:color w:val="FFFFFF"/>
+                <w:sz w:val="18"/>
+                <w:szCs w:val="18"/>
+              </w:rPr>
+              <w:t xml:space="preserve">+49 151 65172525</w:t>
+            </w:r>
+          </w:p>
+          <w:p>
+            <w:pPr>
+              <w:spacing w:after="100"/>
+            </w:pPr>
+            <w:r>
+              <w:rPr>
+                <w:b/>
+                <w:bCs/>
+                <w:color w:val="FFFFFF"/>
+                <w:sz w:val="18"/>
+                <w:szCs w:val="18"/>
+              </w:rPr>
+              <w:t xml:space="preserve">Homepage: </w:t>
+            </w:r>
+            <w:r>
+              <w:rPr>
+                <w:color w:val="FFFFFF"/>
+                <w:sz w:val="18"/>
+                <w:szCs w:val="18"/>
+              </w:rPr>
+              <w:t xml:space="preserve">https://christianerben.eu</w:t>
+            </w:r>
+          </w:p>
+          <w:p>
+            <w:pPr>
+              <w:spacing w:after="100"/>
+            </w:pPr>
+            <w:r>
+              <w:rPr>
+                <w:b/>
+                <w:bCs/>
+                <w:color w:val="FFFFFF"/>
+                <w:sz w:val="18"/>
+                <w:szCs w:val="18"/>
+              </w:rPr>
+              <w:t xml:space="preserve">LinkedIn: </w:t>
+            </w:r>
+            <w:r>
+              <w:rPr>
+                <w:color w:val="FFFFFF"/>
+                <w:sz w:val="18"/>
+                <w:szCs w:val="18"/>
+              </w:rPr>
+              <w:t xml:space="preserve">https://www.linkedin.com/in/christian-erben-828a08330/</w:t>
+            </w:r>
+          </w:p>
+          <w:p>
+            <w:pPr>
+              <w:spacing w:after="100"/>
+            </w:pPr>
+            <w:r>
+              <w:rPr>
+                <w:b/>
+                <w:bCs/>
+                <w:color w:val="FFFFFF"/>
+                <w:sz w:val="18"/>
+                <w:szCs w:val="18"/>
+              </w:rPr>
+              <w:t xml:space="preserve">Xing: </w:t>
+            </w:r>
+            <w:r>
+              <w:rPr>
+                <w:color w:val="FFFFFF"/>
+                <w:sz w:val="18"/>
+                <w:szCs w:val="18"/>
+              </w:rPr>
+              <w:t xml:space="preserve">https://www.xing.com/profile/Christian_Erben</w:t>
+            </w:r>
+          </w:p>
+          <w:p>
+            <w:pPr>
+              <w:spacing w:after="100"/>
+            </w:pPr>
+            <w:r>
+              <w:rPr>
+                <w:b/>
+                <w:bCs/>
+                <w:color w:val="FFFFFF"/>
+                <w:sz w:val="18"/>
+                <w:szCs w:val="18"/>
+              </w:rPr>
+              <w:t xml:space="preserve">Birthday: </w:t>
+            </w:r>
+            <w:r>
+              <w:rPr>
+                <w:color w:val="FFFFFF"/>
+                <w:sz w:val="18"/>
+                <w:szCs w:val="18"/>
+              </w:rPr>
+              <w:t xml:space="preserve">06.07.1983</w:t>
+            </w:r>
+          </w:p>
+          <w:p>
+            <w:pPr>
+              <w:spacing w:after="100"/>
+            </w:pPr>
+            <w:r>
+              <w:rPr>
+                <w:b/>
+                <w:bCs/>
+                <w:color w:val="FFFFFF"/>
+                <w:sz w:val="18"/>
+                <w:szCs w:val="18"/>
+              </w:rPr>
+              <w:t xml:space="preserve">Address: </w:t>
+            </w:r>
+            <w:r>
+              <w:rPr>
+                <w:color w:val="FFFFFF"/>
+                <w:sz w:val="18"/>
+                <w:szCs w:val="18"/>
+              </w:rPr>
+              <w:t xml:space="preserve">Traminerweg 9, 68309 Mannheim</w:t>
+            </w:r>
+          </w:p>
+          <w:p/>
+          <w:p>
+            <w:pPr>
+              <w:spacing w:after="100"/>
+            </w:pPr>
+            <w:r>
+              <w:rPr>
                 <w:rFonts w:ascii="Space Grotesk" w:cs="Space Grotesk" w:eastAsia="Space Grotesk" w:hAnsi="Space Grotesk"/>
-              </w:rPr>
-              <w:t xml:space="preserve">Kontakt</w:t>
-            </w:r>
-          </w:p>
-          <w:p>
-            <w:pPr>
-              <w:spacing w:after="100"/>
-            </w:pPr>
-            <w:r>
-              <w:rPr>
                 <w:b/>
                 <w:bCs/>
                 <w:color w:val="FFFFFF"/>
                 <w:sz w:val="18"/>
                 <w:szCs w:val="18"/>
-              </w:rPr>
-              <w:t xml:space="preserve">Email: </w:t>
-            </w:r>
-            <w:r>
-              <w:rPr>
-                <w:color w:val="FFFFFF"/>
-                <w:sz w:val="18"/>
-                <w:szCs w:val="18"/>
-              </w:rPr>
-              <w:t xml:space="preserve">christian.erben@degit.de</w:t>
-            </w:r>
-          </w:p>
-          <w:p>
-            <w:pPr>
-              <w:spacing w:after="100"/>
-            </w:pPr>
-            <w:r>
-              <w:rPr>
-                <w:b/>
-                <w:bCs/>
-                <w:color w:val="FFFFFF"/>
-                <w:sz w:val="18"/>
-                <w:szCs w:val="18"/>
-              </w:rPr>
-              <w:t xml:space="preserve">Phone: </w:t>
-            </w:r>
-            <w:r>
-              <w:rPr>
-                <w:color w:val="FFFFFF"/>
-                <w:sz w:val="18"/>
-                <w:szCs w:val="18"/>
-              </w:rPr>
-              <w:t xml:space="preserve">+49 151 65172525</w:t>
-            </w:r>
-          </w:p>
-          <w:p>
-            <w:pPr>
-              <w:spacing w:after="100"/>
-            </w:pPr>
-            <w:r>
-              <w:rPr>
-                <w:b/>
-                <w:bCs/>
-                <w:color w:val="FFFFFF"/>
-                <w:sz w:val="18"/>
-                <w:szCs w:val="18"/>
-              </w:rPr>
-              <w:t xml:space="preserve">Homepage: </w:t>
-            </w:r>
-            <w:r>
-              <w:rPr>
-                <w:color w:val="FFFFFF"/>
-                <w:sz w:val="18"/>
-                <w:szCs w:val="18"/>
-              </w:rPr>
-              <w:t xml:space="preserve">https://christianerben.eu</w:t>
-            </w:r>
-          </w:p>
-          <w:p>
-            <w:pPr>
-              <w:spacing w:after="100"/>
-            </w:pPr>
-            <w:r>
-              <w:rPr>
-                <w:b/>
-                <w:bCs/>
-                <w:color w:val="FFFFFF"/>
-                <w:sz w:val="18"/>
-                <w:szCs w:val="18"/>
-              </w:rPr>
-              <w:t xml:space="preserve">LinkedIn: </w:t>
-            </w:r>
-            <w:r>
-              <w:rPr>
-                <w:color w:val="FFFFFF"/>
-                <w:sz w:val="18"/>
-                <w:szCs w:val="18"/>
-              </w:rPr>
-              <w:t xml:space="preserve">https://www.linkedin.com/in/christian-erben-828a08330/</w:t>
-            </w:r>
-          </w:p>
-          <w:p>
-            <w:pPr>
-              <w:spacing w:after="100"/>
-            </w:pPr>
-            <w:r>
-              <w:rPr>
-                <w:b/>
-                <w:bCs/>
-                <w:color w:val="FFFFFF"/>
-                <w:sz w:val="18"/>
-                <w:szCs w:val="18"/>
-              </w:rPr>
-              <w:t xml:space="preserve">Xing: </w:t>
-            </w:r>
-            <w:r>
-              <w:rPr>
-                <w:color w:val="FFFFFF"/>
-                <w:sz w:val="18"/>
-                <w:szCs w:val="18"/>
-              </w:rPr>
-              <w:t xml:space="preserve">https://www.xing.com/profile/Christian_Erben</w:t>
-            </w:r>
-          </w:p>
-          <w:p>
-            <w:pPr>
-              <w:spacing w:after="100"/>
-            </w:pPr>
-            <w:r>
-              <w:rPr>
-                <w:b/>
-                <w:bCs/>
-                <w:color w:val="FFFFFF"/>
-                <w:sz w:val="18"/>
-                <w:szCs w:val="18"/>
-              </w:rPr>
-              <w:t xml:space="preserve">Birthday: </w:t>
-            </w:r>
-            <w:r>
-              <w:rPr>
-                <w:color w:val="FFFFFF"/>
-                <w:sz w:val="18"/>
-                <w:szCs w:val="18"/>
-              </w:rPr>
-              <w:t xml:space="preserve">06.07.1983</w:t>
-            </w:r>
-          </w:p>
-          <w:p>
-            <w:pPr>
-              <w:spacing w:after="100"/>
-            </w:pPr>
-            <w:r>
-              <w:rPr>
-                <w:b/>
-                <w:bCs/>
-                <w:color w:val="FFFFFF"/>
-                <w:sz w:val="18"/>
-                <w:szCs w:val="18"/>
-              </w:rPr>
-              <w:t xml:space="preserve">Address: </w:t>
-            </w:r>
-            <w:r>
-              <w:rPr>
-                <w:color w:val="FFFFFF"/>
-                <w:sz w:val="18"/>
-                <w:szCs w:val="18"/>
-              </w:rPr>
-              <w:t xml:space="preserve">Traminerweg 9, 68309 Mannheim</w:t>
-            </w:r>
-          </w:p>
-          <w:p/>
-          <w:p>
-            <w:pPr>
-              <w:spacing w:after="100"/>
-            </w:pPr>
-            <w:r>
-              <w:rPr>
-                <w:b/>
-                <w:bCs/>
-                <w:color w:val="FFFFFF"/>
-                <w:sz w:val="18"/>
-                <w:szCs w:val="18"/>
-                <w:rFonts w:ascii="Space Grotesk" w:cs="Space Grotesk" w:eastAsia="Space Grotesk" w:hAnsi="Space Grotesk"/>
               </w:rPr>
               <w:t xml:space="preserve">Sprachen</w:t>
             </w:r>
@@ -306,12 +306,12 @@
             </w:pPr>
             <w:r>
               <w:rPr>
+                <w:rFonts w:ascii="Space Grotesk" w:cs="Space Grotesk" w:eastAsia="Space Grotesk" w:hAnsi="Space Grotesk"/>
                 <w:b/>
                 <w:bCs/>
                 <w:color w:val="07090B"/>
                 <w:sz w:val="44"/>
                 <w:szCs w:val="44"/>
-                <w:rFonts w:ascii="Space Grotesk" w:cs="Space Grotesk" w:eastAsia="Space Grotesk" w:hAnsi="Space Grotesk"/>
               </w:rPr>
               <w:t xml:space="preserve">Christian Erben</w:t>
             </w:r>
@@ -364,6 +364,301 @@
               <w:t xml:space="preserve">Mein Arbeitsalltag dreht sich um die Steuerung komplexer Firewall-Landschaften, die Optimierung von Change-Prozessen, die Pflege detaillierter Dokumentationen und die Koordination von Stakeholdern aus Security-, Infrastruktur- und Applikationsteams.</w:t>
             </w:r>
           </w:p>
+          <w:p>
+            <w:pPr>
+              <w:pStyle w:val="Heading2"/>
+              <w:pBdr>
+                <w:bottom w:val="single" w:color="auto" w:sz="6" w:space="1"/>
+              </w:pBdr>
+            </w:pPr>
+            <w:r>
+              <w:t xml:space="preserve">Security &amp; Compliance / Governance</w:t>
+            </w:r>
+          </w:p>
+          <w:p>
+            <w:r>
+              <w:rPr>
+                <w:b/>
+                <w:bCs/>
+                <w:sz w:val="20"/>
+                <w:szCs w:val="20"/>
+              </w:rPr>
+              <w:t xml:space="preserve">Informationssicherheitsmanagement (ISMS)</w:t>
+            </w:r>
+          </w:p>
+          <w:p>
+            <w:pPr>
+              <w:pStyle w:val="ListParagraph"/>
+              <w:numPr>
+                <w:ilvl w:val="0"/>
+                <w:numId w:val="1"/>
+              </w:numPr>
+            </w:pPr>
+            <w:r>
+              <w:rPr>
+                <w:sz w:val="18"/>
+                <w:szCs w:val="18"/>
+              </w:rPr>
+              <w:t xml:space="preserve">Aufbau und Pflege von Sicherheitsrichtlinien (Policies, SOPs, Verfahrensanweisungen)</w:t>
+            </w:r>
+          </w:p>
+          <w:p>
+            <w:pPr>
+              <w:pStyle w:val="ListParagraph"/>
+              <w:numPr>
+                <w:ilvl w:val="0"/>
+                <w:numId w:val="1"/>
+              </w:numPr>
+            </w:pPr>
+            <w:r>
+              <w:rPr>
+                <w:sz w:val="18"/>
+                <w:szCs w:val="18"/>
+              </w:rPr>
+              <w:t xml:space="preserve">Ableitung und Umsetzung organisatorischer und technischer Sicherheitsmaßnahmen</w:t>
+            </w:r>
+          </w:p>
+          <w:p>
+            <w:pPr>
+              <w:pStyle w:val="ListParagraph"/>
+              <w:numPr>
+                <w:ilvl w:val="0"/>
+                <w:numId w:val="1"/>
+              </w:numPr>
+            </w:pPr>
+            <w:r>
+              <w:rPr>
+                <w:sz w:val="18"/>
+                <w:szCs w:val="18"/>
+              </w:rPr>
+              <w:t xml:space="preserve">Kontinuierliche Weiterentwicklung sicherer Betriebsprozesse</w:t>
+            </w:r>
+          </w:p>
+          <w:p/>
+          <w:p>
+            <w:r>
+              <w:rPr>
+                <w:b/>
+                <w:bCs/>
+                <w:sz w:val="20"/>
+                <w:szCs w:val="20"/>
+              </w:rPr>
+              <w:t xml:space="preserve">Security Governance</w:t>
+            </w:r>
+          </w:p>
+          <w:p>
+            <w:pPr>
+              <w:pStyle w:val="ListParagraph"/>
+              <w:numPr>
+                <w:ilvl w:val="0"/>
+                <w:numId w:val="1"/>
+              </w:numPr>
+            </w:pPr>
+            <w:r>
+              <w:rPr>
+                <w:sz w:val="18"/>
+                <w:szCs w:val="18"/>
+              </w:rPr>
+              <w:t xml:space="preserve">Definition und Etablierung von Sicherheitsstandards für Infrastruktur- und Plattformbetrieb</w:t>
+            </w:r>
+          </w:p>
+          <w:p>
+            <w:pPr>
+              <w:pStyle w:val="ListParagraph"/>
+              <w:numPr>
+                <w:ilvl w:val="0"/>
+                <w:numId w:val="1"/>
+              </w:numPr>
+            </w:pPr>
+            <w:r>
+              <w:rPr>
+                <w:sz w:val="18"/>
+                <w:szCs w:val="18"/>
+              </w:rPr>
+              <w:t xml:space="preserve">Dokumentation, Prozessgestaltung und Sicherstellung einer einheitlichen Policy-Anwendung</w:t>
+            </w:r>
+          </w:p>
+          <w:p>
+            <w:pPr>
+              <w:pStyle w:val="ListParagraph"/>
+              <w:numPr>
+                <w:ilvl w:val="0"/>
+                <w:numId w:val="1"/>
+              </w:numPr>
+            </w:pPr>
+            <w:r>
+              <w:rPr>
+                <w:sz w:val="18"/>
+                <w:szCs w:val="18"/>
+              </w:rPr>
+              <w:t xml:space="preserve">Erstellung und Pflege sicherheitsrelevanter Betriebskonzepte</w:t>
+            </w:r>
+          </w:p>
+          <w:p/>
+          <w:p>
+            <w:r>
+              <w:rPr>
+                <w:b/>
+                <w:bCs/>
+                <w:sz w:val="20"/>
+                <w:szCs w:val="20"/>
+              </w:rPr>
+              <w:t xml:space="preserve">BSI IT-Grundschutz</w:t>
+            </w:r>
+          </w:p>
+          <w:p>
+            <w:pPr>
+              <w:pStyle w:val="ListParagraph"/>
+              <w:numPr>
+                <w:ilvl w:val="0"/>
+                <w:numId w:val="1"/>
+              </w:numPr>
+            </w:pPr>
+            <w:r>
+              <w:rPr>
+                <w:sz w:val="18"/>
+                <w:szCs w:val="18"/>
+              </w:rPr>
+              <w:t xml:space="preserve">Nutzung der Grundschutz-Methodik zur Strukturierung und Bewertung von Sicherheitsmaßnahmen</w:t>
+            </w:r>
+          </w:p>
+          <w:p>
+            <w:pPr>
+              <w:pStyle w:val="ListParagraph"/>
+              <w:numPr>
+                <w:ilvl w:val="0"/>
+                <w:numId w:val="1"/>
+              </w:numPr>
+            </w:pPr>
+            <w:r>
+              <w:rPr>
+                <w:sz w:val="18"/>
+                <w:szCs w:val="18"/>
+              </w:rPr>
+              <w:t xml:space="preserve">Unterstützung beim Aufbau sicherer Betriebsprozesse nach anerkannten Standards</w:t>
+            </w:r>
+          </w:p>
+          <w:p/>
+          <w:p>
+            <w:r>
+              <w:rPr>
+                <w:b/>
+                <w:bCs/>
+                <w:sz w:val="20"/>
+                <w:szCs w:val="20"/>
+              </w:rPr>
+              <w:t xml:space="preserve">Identity &amp; Access Management (IAM)</w:t>
+            </w:r>
+          </w:p>
+          <w:p>
+            <w:pPr>
+              <w:pStyle w:val="ListParagraph"/>
+              <w:numPr>
+                <w:ilvl w:val="0"/>
+                <w:numId w:val="1"/>
+              </w:numPr>
+            </w:pPr>
+            <w:r>
+              <w:rPr>
+                <w:sz w:val="18"/>
+                <w:szCs w:val="18"/>
+              </w:rPr>
+              <w:t xml:space="preserve">Rollen- und Berechtigungskonzepte (RBAC)</w:t>
+            </w:r>
+          </w:p>
+          <w:p>
+            <w:pPr>
+              <w:pStyle w:val="ListParagraph"/>
+              <w:numPr>
+                <w:ilvl w:val="0"/>
+                <w:numId w:val="1"/>
+              </w:numPr>
+            </w:pPr>
+            <w:r>
+              <w:rPr>
+                <w:sz w:val="18"/>
+                <w:szCs w:val="18"/>
+              </w:rPr>
+              <w:t xml:space="preserve">Rechteprüfung, Rezertifizierung und Funktionstrennung</w:t>
+            </w:r>
+          </w:p>
+          <w:p>
+            <w:pPr>
+              <w:pStyle w:val="ListParagraph"/>
+              <w:numPr>
+                <w:ilvl w:val="0"/>
+                <w:numId w:val="1"/>
+              </w:numPr>
+            </w:pPr>
+            <w:r>
+              <w:rPr>
+                <w:sz w:val="18"/>
+                <w:szCs w:val="18"/>
+              </w:rPr>
+              <w:t xml:space="preserve">Privileged Access Management (PAM)</w:t>
+            </w:r>
+          </w:p>
+          <w:p/>
+          <w:p>
+            <w:r>
+              <w:rPr>
+                <w:b/>
+                <w:bCs/>
+                <w:sz w:val="20"/>
+                <w:szCs w:val="20"/>
+              </w:rPr>
+              <w:t xml:space="preserve">Incident &amp; Vulnerability Management</w:t>
+            </w:r>
+          </w:p>
+          <w:p>
+            <w:pPr>
+              <w:pStyle w:val="ListParagraph"/>
+              <w:numPr>
+                <w:ilvl w:val="0"/>
+                <w:numId w:val="1"/>
+              </w:numPr>
+            </w:pPr>
+            <w:r>
+              <w:rPr>
+                <w:sz w:val="18"/>
+                <w:szCs w:val="18"/>
+              </w:rPr>
+              <w:t xml:space="preserve">Aufbau und Pflege strukturierter Prozesse für Incidents &amp; Security Findings</w:t>
+            </w:r>
+          </w:p>
+          <w:p>
+            <w:pPr>
+              <w:pStyle w:val="ListParagraph"/>
+              <w:numPr>
+                <w:ilvl w:val="0"/>
+                <w:numId w:val="1"/>
+              </w:numPr>
+            </w:pPr>
+            <w:r>
+              <w:rPr>
+                <w:sz w:val="18"/>
+                <w:szCs w:val="18"/>
+              </w:rPr>
+              <w:t xml:space="preserve">Priorisierung, Bearbeitung und Dokumentation sicherheitsrelevanter Vorfälle</w:t>
+            </w:r>
+          </w:p>
+          <w:p>
+            <w:pPr>
+              <w:pStyle w:val="ListParagraph"/>
+              <w:numPr>
+                <w:ilvl w:val="0"/>
+                <w:numId w:val="1"/>
+              </w:numPr>
+            </w:pPr>
+            <w:r>
+              <w:rPr>
+                <w:sz w:val="18"/>
+                <w:szCs w:val="18"/>
+              </w:rPr>
+              <w:t xml:space="preserve">Operatives Schwachstellenmanagement (inkl. Patch-Planung und Follow-up)</w:t>
+            </w:r>
+          </w:p>
+          <w:p/>
           <w:p>
             <w:pPr>
               <w:pStyle w:val="Heading2"/>
@@ -487,77 +782,13 @@
             </w:pPr>
             <w:r>
               <w:rPr>
-                <w:b/>
-                <w:bCs/>
-                <w:color w:val="1B6E5A"/>
-                <w:sz w:val="18"/>
-                <w:szCs w:val="18"/>
-              </w:rPr>
-              <w:t xml:space="preserve">Erfolg: Aufbau eines Governance-Rahmens, der Netzwerksicherheit, Datenschutz und Compliance für neue Kundenprojekte bündelt.</w:t>
-            </w:r>
-          </w:p>
-          <w:p/>
-          <w:p>
-            <w:r>
-              <w:rPr>
-                <w:b/>
-                <w:bCs/>
-                <w:sz w:val="20"/>
-                <w:szCs w:val="20"/>
-              </w:rPr>
-              <w:t xml:space="preserve">Network Security / Management</w:t>
-            </w:r>
-          </w:p>
-          <w:p>
-            <w:r>
-              <w:rPr>
-                <w:i/>
-                <w:iCs/>
-                <w:color w:val="1B6E5A"/>
-                <w:sz w:val="18"/>
-                <w:szCs w:val="18"/>
-              </w:rPr>
-              <w:t xml:space="preserve">Deutsche Vermögensberatung AG</w:t>
-            </w:r>
-            <w:r>
-              <w:rPr>
-                <w:color w:val="3A2366"/>
-                <w:sz w:val="18"/>
-                <w:szCs w:val="18"/>
-              </w:rPr>
-              <w:t xml:space="preserve"> — Okt 2019 - Heute</w:t>
-            </w:r>
-          </w:p>
-          <w:p>
-            <w:pPr>
-              <w:spacing w:after="100"/>
-            </w:pPr>
-            <w:r>
-              <w:rPr>
-                <w:color w:val="3A2366"/>
-                <w:sz w:val="18"/>
-                <w:szCs w:val="18"/>
-              </w:rPr>
-              <w:t xml:space="preserve">Frankfurt am Main, Germany</w:t>
-            </w:r>
-          </w:p>
-          <w:p>
-            <w:pPr>
-              <w:pStyle w:val="ListParagraph"/>
-              <w:numPr>
-                <w:ilvl w:val="0"/>
-                <w:numId w:val="1"/>
-              </w:numPr>
-            </w:pPr>
-            <w:r>
-              <w:rPr>
                 <w:b w:val="false"/>
                 <w:bCs w:val="false"/>
                 <w:color w:val="07090B"/>
                 <w:sz w:val="18"/>
                 <w:szCs w:val="18"/>
               </w:rPr>
-              <w:t xml:space="preserve">Verwaltung und Prüfung von Netzwerkberechtigungen zur Gewährleistung korrekter und sicherer Zugriffskontrollen im Unternehmensnetz.</w:t>
+              <w:t xml:space="preserve">Einführung eines unternehmensweiten Security-Governance-Frameworks inkl. Policy-Design und Access Governance</w:t>
             </w:r>
           </w:p>
           <w:p>
@@ -576,7 +807,7 @@
                 <w:sz w:val="18"/>
                 <w:szCs w:val="18"/>
               </w:rPr>
-              <w:t xml:space="preserve">Kontinuierliche Bereinigung veralteter Regeln zur Reduktion der Komplexität und zur Einhaltung interner Richtlinien.</w:t>
+              <w:t xml:space="preserve">Durchführung strukturierter Risikoanalysen und Ableitung technischer Sicherheitsmaßnahmen</w:t>
             </w:r>
           </w:p>
           <w:p>
@@ -595,7 +826,71 @@
                 <w:sz w:val="18"/>
                 <w:szCs w:val="18"/>
               </w:rPr>
-              <w:t xml:space="preserve">Unterstützung von IT-Projekten mit Netzwerkwissen, damit Architekturen zu aktuellen Topologien und Sicherheitsstandards passen.</w:t>
+              <w:t xml:space="preserve">Entwicklung sicherer Betriebsprozesse (Least Privilege, Logging, Monitoring, Rollenmodelle)</w:t>
+            </w:r>
+          </w:p>
+          <w:p>
+            <w:pPr>
+              <w:pStyle w:val="ListParagraph"/>
+              <w:numPr>
+                <w:ilvl w:val="0"/>
+                <w:numId w:val="1"/>
+              </w:numPr>
+            </w:pPr>
+            <w:r>
+              <w:rPr>
+                <w:b/>
+                <w:bCs/>
+                <w:color w:val="1B6E5A"/>
+                <w:sz w:val="18"/>
+                <w:szCs w:val="18"/>
+              </w:rPr>
+              <w:t xml:space="preserve">Erfolg: Aufbau eines Governance-Rahmens, der Netzwerksicherheit, Datenschutz und Compliance für neue Kundenprojekte bündelt.</w:t>
+            </w:r>
+          </w:p>
+          <w:p/>
+          <w:p>
+            <w:r>
+              <w:rPr>
+                <w:b/>
+                <w:bCs/>
+                <w:sz w:val="20"/>
+                <w:szCs w:val="20"/>
+              </w:rPr>
+              <w:t xml:space="preserve">Network Security / Management</w:t>
+            </w:r>
+          </w:p>
+          <w:p>
+            <w:r>
+              <w:rPr>
+                <w:i/>
+                <w:iCs/>
+                <w:color w:val="1B6E5A"/>
+                <w:sz w:val="18"/>
+                <w:szCs w:val="18"/>
+              </w:rPr>
+              <w:t xml:space="preserve">Deutsche Vermögensberatung AG</w:t>
+            </w:r>
+            <w:r>
+              <w:rPr>
+                <w:color w:val="3A2366"/>
+                <w:sz w:val="18"/>
+                <w:szCs w:val="18"/>
+              </w:rPr>
+              <w:t xml:space="preserve"> — Okt 2019 - Heute</w:t>
+            </w:r>
+          </w:p>
+          <w:p>
+            <w:pPr>
+              <w:spacing w:after="100"/>
+            </w:pPr>
+            <w:r>
+              <w:rPr>
+                <w:color w:val="3A2366"/>
+                <w:sz w:val="18"/>
+                <w:szCs w:val="18"/>
+              </w:rPr>
+              <w:t xml:space="preserve">Frankfurt am Main, Germany</w:t>
             </w:r>
           </w:p>
           <w:p>
@@ -614,7 +909,7 @@
                 <w:sz w:val="18"/>
                 <w:szCs w:val="18"/>
               </w:rPr>
-              <w:t xml:space="preserve">Pflege detaillierter Netzwerkdokumentationen zu Topologie, Richtlinien und Sicherheitsprotokollen.</w:t>
+              <w:t xml:space="preserve">Verwaltung und Prüfung von Netzwerkberechtigungen zur Gewährleistung korrekter und sicherer Zugriffskontrollen im Unternehmensnetz.</w:t>
             </w:r>
           </w:p>
           <w:p>
@@ -633,7 +928,7 @@
                 <w:sz w:val="18"/>
                 <w:szCs w:val="18"/>
               </w:rPr>
-              <w:t xml:space="preserve">Koordination von Planung und Umsetzung von Changes mit Infrastruktur-, Sicherheits- und Applikationsteams.</w:t>
+              <w:t xml:space="preserve">Kontinuierliche Bereinigung veralteter Regeln zur Reduktion der Komplexität und zur Einhaltung interner Richtlinien.</w:t>
             </w:r>
           </w:p>
           <w:p>
@@ -652,7 +947,7 @@
                 <w:sz w:val="18"/>
                 <w:szCs w:val="18"/>
               </w:rPr>
-              <w:t xml:space="preserve">Betrieb von Proxy-Infrastrukturen und Monitoring von Netzwerkpfaden inklusive IPSec-Tunneln und SD-WAN-Verbindungen.</w:t>
+              <w:t xml:space="preserve">Unterstützung von IT-Projekten mit Netzwerkwissen, damit Architekturen zu aktuellen Topologien und Sicherheitsstandards passen.</w:t>
             </w:r>
           </w:p>
           <w:p>
@@ -671,7 +966,121 @@
                 <w:sz w:val="18"/>
                 <w:szCs w:val="18"/>
               </w:rPr>
+              <w:t xml:space="preserve">Pflege detaillierter Netzwerkdokumentationen zu Topologie, Richtlinien und Sicherheitsprotokollen.</w:t>
+            </w:r>
+          </w:p>
+          <w:p>
+            <w:pPr>
+              <w:pStyle w:val="ListParagraph"/>
+              <w:numPr>
+                <w:ilvl w:val="0"/>
+                <w:numId w:val="1"/>
+              </w:numPr>
+            </w:pPr>
+            <w:r>
+              <w:rPr>
+                <w:b w:val="false"/>
+                <w:bCs w:val="false"/>
+                <w:color w:val="07090B"/>
+                <w:sz w:val="18"/>
+                <w:szCs w:val="18"/>
+              </w:rPr>
+              <w:t xml:space="preserve">Koordination von Planung und Umsetzung von Changes mit Infrastruktur-, Sicherheits- und Applikationsteams.</w:t>
+            </w:r>
+          </w:p>
+          <w:p>
+            <w:pPr>
+              <w:pStyle w:val="ListParagraph"/>
+              <w:numPr>
+                <w:ilvl w:val="0"/>
+                <w:numId w:val="1"/>
+              </w:numPr>
+            </w:pPr>
+            <w:r>
+              <w:rPr>
+                <w:b w:val="false"/>
+                <w:bCs w:val="false"/>
+                <w:color w:val="07090B"/>
+                <w:sz w:val="18"/>
+                <w:szCs w:val="18"/>
+              </w:rPr>
+              <w:t xml:space="preserve">Betrieb von Proxy-Infrastrukturen und Monitoring von Netzwerkpfaden inklusive IPSec-Tunneln und SD-WAN-Verbindungen.</w:t>
+            </w:r>
+          </w:p>
+          <w:p>
+            <w:pPr>
+              <w:pStyle w:val="ListParagraph"/>
+              <w:numPr>
+                <w:ilvl w:val="0"/>
+                <w:numId w:val="1"/>
+              </w:numPr>
+            </w:pPr>
+            <w:r>
+              <w:rPr>
+                <w:b w:val="false"/>
+                <w:bCs w:val="false"/>
+                <w:color w:val="07090B"/>
+                <w:sz w:val="18"/>
+                <w:szCs w:val="18"/>
+              </w:rPr>
               <w:t xml:space="preserve">Unterstützung bei der Einführung cloudbasierter Sicherheitsdienste wie Prisma SSE.</w:t>
+            </w:r>
+          </w:p>
+          <w:p>
+            <w:pPr>
+              <w:pStyle w:val="ListParagraph"/>
+              <w:numPr>
+                <w:ilvl w:val="0"/>
+                <w:numId w:val="1"/>
+              </w:numPr>
+            </w:pPr>
+            <w:r>
+              <w:rPr>
+                <w:b w:val="false"/>
+                <w:bCs w:val="false"/>
+                <w:color w:val="07090B"/>
+                <w:sz w:val="18"/>
+                <w:szCs w:val="18"/>
+              </w:rPr>
+              <w:t xml:space="preserve">Verantwortlich für Identity &amp; Access Management (IAM) und Rechteprüfung im Enterprise-Umfeld</w:t>
+            </w:r>
+          </w:p>
+          <w:p>
+            <w:pPr>
+              <w:pStyle w:val="ListParagraph"/>
+              <w:numPr>
+                <w:ilvl w:val="0"/>
+                <w:numId w:val="1"/>
+              </w:numPr>
+            </w:pPr>
+            <w:r>
+              <w:rPr>
+                <w:b w:val="false"/>
+                <w:bCs w:val="false"/>
+                <w:color w:val="07090B"/>
+                <w:sz w:val="18"/>
+                <w:szCs w:val="18"/>
+              </w:rPr>
+              <w:t xml:space="preserve">Erstellung und Pflege sicherheitsrelevanter Prozesse und Dokumentationen</w:t>
+            </w:r>
+          </w:p>
+          <w:p>
+            <w:pPr>
+              <w:pStyle w:val="ListParagraph"/>
+              <w:numPr>
+                <w:ilvl w:val="0"/>
+                <w:numId w:val="1"/>
+              </w:numPr>
+            </w:pPr>
+            <w:r>
+              <w:rPr>
+                <w:b w:val="false"/>
+                <w:bCs w:val="false"/>
+                <w:color w:val="07090B"/>
+                <w:sz w:val="18"/>
+                <w:szCs w:val="18"/>
+              </w:rPr>
+              <w:t xml:space="preserve">Sicherstellung konsistenter Policy-Anwendung in komplexen Netzwerk- und Infrastrukturumgebungen</w:t>
             </w:r>
           </w:p>
           <w:p>
@@ -2068,7 +2477,7 @@
         <w:sz w:val="16"/>
         <w:szCs w:val="16"/>
       </w:rPr>
-      <w:t xml:space="preserve">November 2025</w:t>
+      <w:t xml:space="preserve">Dezember 2025</w:t>
     </w:r>
   </w:p>
 </w:ftr>
@@ -2305,8 +2714,8 @@
     <w:uiPriority w:val="99"/>
     <w:unhideWhenUsed/>
     <w:rPr>
+      <w:color w:val="0563C1"/>
       <w:u w:val="single"/>
-      <w:color w:val="0563C1"/>
     </w:rPr>
   </w:style>
   <w:style w:type="character" w:styleId="FootnoteReference">

</xml_diff>

<commit_message>
pre-push Hook und About-Mich Inhalt aktualisiert
* pre-push Hook führt jetzt Checks des pre-commit Hooks aus
* Über-Mich Abschnitt mit neuen Schwerpunkten überarbeitet
</commit_message>
<xml_diff>
--- a/public/cv/christian_erben_cv_de.docx
+++ b/public/cv/christian_erben_cv_de.docx
@@ -326,7 +326,7 @@
                 <w:sz w:val="18"/>
                 <w:szCs w:val="18"/>
               </w:rPr>
-              <w:t xml:space="preserve">Ich bringe langjährige Erfahrung im Bereich der Systemadministration mit, insbesondere in der Netzwerk-Architektur und dem Design sowie der Absicherung redundanter Netzwerk-Infrastrukturen. Meine Expertise umfasst das FirewallManagement, die Planung sicherer Netzwerke und tiefgehende Kenntnisse exotischer Protokolle und verschiedener Netzwerkprodukte.</w:t>
+              <w:t xml:space="preserve">Ich verfüge über langjährige Erfahrung in der System- und Netzwerkadministration, mit Schwerpunkt auf dem Design und der Absicherung komplexer, redundanter Infrastrukturen. Dazu zählen professionelles Firewall-Management, die Planung sicherer Netzwerkarchitekturen sowie fundierte Kenntnisse klassischer und anspruchsvoller Protokolle und Plattformen. Ergänzend bringe ich umfangreiche Praxis in der Linux-Administration, in sicherheitsorientierten Betriebsprozessen und im Aufbau strukturierter Security-Mechanismen wie IAM, ISMS sowie Incident- und Vulnerability-Management mit.</w:t>
             </w:r>
           </w:p>
           <w:p>
@@ -349,7 +349,7 @@
                 <w:sz w:val="18"/>
                 <w:szCs w:val="18"/>
               </w:rPr>
-              <w:t xml:space="preserve">Ich bringe fast zwei Jahrzehnte praktische Erfahrung in der Enterprise-IT mit und spezialisiere mich auf die Konzeption und Absicherung komplexer Netzwerkumgebungen für Finanz- und Handelsunternehmen.</w:t>
+              <w:t xml:space="preserve">Als erfahrener IT-Engineer mit über 18 Jahren Praxis in Enterprise-Umgebungen verbinde ich tiefes technisches Know-how mit einem klaren Fokus auf Informationssicherheit und robuste Betriebsprozesse. Mein Schwerpunkt liegt auf der Gestaltung, dem Betrieb und der Absicherung komplexer Netzwerk- und Plattformarchitekturen. Dazu gehören insbesondere Firewall-Management, die Planung sicherer und segmentierter Netzwerke sowie umfangreiche Kenntnisse zu klassischen und auch exotischen Netzwerkprotokollen und verschiedensten Netzwerkprodukten.</w:t>
             </w:r>
           </w:p>
           <w:p>
@@ -361,7 +361,7 @@
                 <w:sz w:val="18"/>
                 <w:szCs w:val="18"/>
               </w:rPr>
-              <w:t xml:space="preserve">Mein Arbeitsalltag dreht sich um die Steuerung komplexer Firewall-Landschaften, die Optimierung von Change-Prozessen, die Pflege detaillierter Dokumentationen und die Koordination von Stakeholdern aus Security-, Infrastruktur- und Applikationsteams.</w:t>
+              <w:t xml:space="preserve">Neben meiner Netzwerkerfahrung arbeite ich seit vielen Jahren intensiv mit Linux-Systemen und betreue sowohl klassische Serverumgebungen als auch containerisierte Plattformen. Diese technische Grundlage kombiniere ich mit strukturierten Ansätzen aus dem Informationssicherheitsmanagement, der Entwicklung von Security-Policies und dem Aufbau wirksamer Sicherheitsprozesse.</w:t>
             </w:r>
           </w:p>
           <w:p>

</xml_diff>

<commit_message>
Füge CHANGELOG_commit.md zum Erzwingen von Pre-Commit hinzu
- Neue Datei mit Hinweistext und Datum (2025-12-19)
</commit_message>
<xml_diff>
--- a/public/cv/christian_erben_cv_de.docx
+++ b/public/cv/christian_erben_cv_de.docx
@@ -769,7 +769,7 @@
                 <w:sz w:val="18"/>
                 <w:szCs w:val="18"/>
               </w:rPr>
-              <w:t xml:space="preserve">Überwacht die Konzeption sicherer, redundanter Infrastrukturen einschließlich Firewall-Konzepten, VPN-Lösungen und Backup-Strategien.</w:t>
+              <w:t xml:space="preserve">Überwacht die Konzeption sicherer, redundanter Infrastrukturen einschließlich Firewall-Konzepten, VPN-Lösungen (IPv6, Zero Trust, Zero-Config VPN, etc.) und Backup-Strategien.</w:t>
             </w:r>
           </w:p>
           <w:p>
@@ -1137,6 +1137,25 @@
                 <w:sz w:val="18"/>
                 <w:szCs w:val="18"/>
               </w:rPr>
+              <w:t xml:space="preserve">Erfolg: Implementierung von IPv6 im gesamten Unternehmen, Zukunftssicherung des Netzwerks.</w:t>
+            </w:r>
+          </w:p>
+          <w:p>
+            <w:pPr>
+              <w:pStyle w:val="ListParagraph"/>
+              <w:numPr>
+                <w:ilvl w:val="0"/>
+                <w:numId w:val="1"/>
+              </w:numPr>
+            </w:pPr>
+            <w:r>
+              <w:rPr>
+                <w:b/>
+                <w:bCs/>
+                <w:color w:val="1B6E5A"/>
+                <w:sz w:val="18"/>
+                <w:szCs w:val="18"/>
+              </w:rPr>
               <w:t xml:space="preserve">Erfolg: Ausrollen sicherer SD-WAN-Anbindungen für Außenstandorte zur Verbesserung von Stabilität und Transparenz der Netzwerkkommunikation.</w:t>
             </w:r>
           </w:p>
@@ -1596,6 +1615,25 @@
                 <w:szCs w:val="18"/>
               </w:rPr>
               <w:t xml:space="preserve">Erfolg: Aufbau einer Mail-Archivierungsplattform, die Langzeit-Compliance sicherstellte und eDiscovery vereinfachte.</w:t>
+            </w:r>
+          </w:p>
+          <w:p>
+            <w:pPr>
+              <w:pStyle w:val="ListParagraph"/>
+              <w:numPr>
+                <w:ilvl w:val="0"/>
+                <w:numId w:val="1"/>
+              </w:numPr>
+            </w:pPr>
+            <w:r>
+              <w:rPr>
+                <w:b/>
+                <w:bCs/>
+                <w:color w:val="1B6E5A"/>
+                <w:sz w:val="18"/>
+                <w:szCs w:val="18"/>
+              </w:rPr>
+              <w:t xml:space="preserve">Erfolg: Konzeption und Implementierung von IPv6 im Netzwerk-Perimeter zur Sicherstellung der externen Erreichbarkeit.</w:t>
             </w:r>
           </w:p>
           <w:p/>

</xml_diff>

<commit_message>
Add SchlauFabrik experience entry and update CV assets
- Add logoClassName support for experience logos
- Add SchlauFabrik project/role entry and new logo asset
- Refresh DE/EN CV PDF/DOCX files
- Remove post-checkout githook and fix missing newline in component export
</commit_message>
<xml_diff>
--- a/public/cv/christian_erben_cv_de.docx
+++ b/public/cv/christian_erben_cv_de.docx
@@ -846,6 +846,165 @@
                 <w:szCs w:val="18"/>
               </w:rPr>
               <w:t xml:space="preserve">Erfolg: Aufbau eines Governance-Rahmens, der Netzwerksicherheit, Datenschutz und Compliance für neue Kundenprojekte bündelt.</w:t>
+            </w:r>
+          </w:p>
+          <w:p/>
+          <w:p>
+            <w:r>
+              <w:rPr>
+                <w:b/>
+                <w:bCs/>
+                <w:sz w:val="20"/>
+                <w:szCs w:val="20"/>
+              </w:rPr>
+              <w:t xml:space="preserve">SchlauFabrik – Multi-Tenant Compliance- &amp; KI-Trainingsplattform</w:t>
+            </w:r>
+          </w:p>
+          <w:p>
+            <w:r>
+              <w:rPr>
+                <w:i/>
+                <w:iCs/>
+                <w:color w:val="1B6E5A"/>
+                <w:sz w:val="18"/>
+                <w:szCs w:val="18"/>
+              </w:rPr>
+              <w:t xml:space="preserve">xtensible UG (haftungsbeschränkt) &amp; Co. KG</w:t>
+            </w:r>
+            <w:r>
+              <w:rPr>
+                <w:color w:val="3A2366"/>
+                <w:sz w:val="18"/>
+                <w:szCs w:val="18"/>
+              </w:rPr>
+              <w:t xml:space="preserve"> — Dezember 2025 - Heute</w:t>
+            </w:r>
+          </w:p>
+          <w:p>
+            <w:pPr>
+              <w:spacing w:after="100"/>
+            </w:pPr>
+            <w:r>
+              <w:rPr>
+                <w:color w:val="3A2366"/>
+                <w:sz w:val="18"/>
+                <w:szCs w:val="18"/>
+              </w:rPr>
+              <w:t xml:space="preserve">Hockenheim, Germany</w:t>
+            </w:r>
+          </w:p>
+          <w:p>
+            <w:pPr>
+              <w:pStyle w:val="ListParagraph"/>
+              <w:numPr>
+                <w:ilvl w:val="0"/>
+                <w:numId w:val="1"/>
+              </w:numPr>
+            </w:pPr>
+            <w:r>
+              <w:rPr>
+                <w:b w:val="false"/>
+                <w:bCs w:val="false"/>
+                <w:color w:val="07090B"/>
+                <w:sz w:val="18"/>
+                <w:szCs w:val="18"/>
+              </w:rPr>
+              <w:t xml:space="preserve">Konzeption und Umsetzung einer modernen, responsiven Trainingsplattform für Compliance- und KI-Themen (KMU-Fokus) mit Mandantentrennung und RBAC.</w:t>
+            </w:r>
+          </w:p>
+          <w:p>
+            <w:pPr>
+              <w:pStyle w:val="ListParagraph"/>
+              <w:numPr>
+                <w:ilvl w:val="0"/>
+                <w:numId w:val="1"/>
+              </w:numPr>
+            </w:pPr>
+            <w:r>
+              <w:rPr>
+                <w:b w:val="false"/>
+                <w:bCs w:val="false"/>
+                <w:color w:val="07090B"/>
+                <w:sz w:val="18"/>
+                <w:szCs w:val="18"/>
+              </w:rPr>
+              <w:t xml:space="preserve">Umsetzung von Security-by-Design mit Postgres Row-Level Security, Audit-Logs, Rate Limiting sowie gehärteten Auth-Flows (Passkey/Magic Link/2FA/SSO).</w:t>
+            </w:r>
+          </w:p>
+          <w:p>
+            <w:pPr>
+              <w:pStyle w:val="ListParagraph"/>
+              <w:numPr>
+                <w:ilvl w:val="0"/>
+                <w:numId w:val="1"/>
+              </w:numPr>
+            </w:pPr>
+            <w:r>
+              <w:rPr>
+                <w:b w:val="false"/>
+                <w:bCs w:val="false"/>
+                <w:color w:val="07090B"/>
+                <w:sz w:val="18"/>
+                <w:szCs w:val="18"/>
+              </w:rPr>
+              <w:t xml:space="preserve">Aufbau der Kursplattform inkl. Fortschritts-Tracking, Quiz, Zuweisungen sowie Admin-Dashboards für Tenant-/User-Management.</w:t>
+            </w:r>
+          </w:p>
+          <w:p>
+            <w:pPr>
+              <w:pStyle w:val="ListParagraph"/>
+              <w:numPr>
+                <w:ilvl w:val="0"/>
+                <w:numId w:val="1"/>
+              </w:numPr>
+            </w:pPr>
+            <w:r>
+              <w:rPr>
+                <w:b w:val="false"/>
+                <w:bCs w:val="false"/>
+                <w:color w:val="07090B"/>
+                <w:sz w:val="18"/>
+                <w:szCs w:val="18"/>
+              </w:rPr>
+              <w:t xml:space="preserve">Implementierung manipulationssicherer PDF-Zertifikate mit QR-Verifikation und kryptografischem Hashing inkl. Bulk-Export für Audits.</w:t>
+            </w:r>
+          </w:p>
+          <w:p>
+            <w:pPr>
+              <w:pStyle w:val="ListParagraph"/>
+              <w:numPr>
+                <w:ilvl w:val="0"/>
+                <w:numId w:val="1"/>
+              </w:numPr>
+            </w:pPr>
+            <w:r>
+              <w:rPr>
+                <w:b w:val="false"/>
+                <w:bCs w:val="false"/>
+                <w:color w:val="07090B"/>
+                <w:sz w:val="18"/>
+                <w:szCs w:val="18"/>
+              </w:rPr>
+              <w:t xml:space="preserve">Integration von Stripe-Abrechnung (Subscriptions, Portal, Webhooks) inkl. Lizenzmodellen und Soft-Lock-Mechanismen für Tenant-Limits.</w:t>
+            </w:r>
+          </w:p>
+          <w:p>
+            <w:pPr>
+              <w:pStyle w:val="ListParagraph"/>
+              <w:numPr>
+                <w:ilvl w:val="0"/>
+                <w:numId w:val="1"/>
+              </w:numPr>
+            </w:pPr>
+            <w:r>
+              <w:rPr>
+                <w:b w:val="false"/>
+                <w:bCs w:val="false"/>
+                <w:color w:val="07090B"/>
+                <w:sz w:val="18"/>
+                <w:szCs w:val="18"/>
+              </w:rPr>
+              <w:t xml:space="preserve">Tech: Next.js (App Router), TypeScript, Bun, Tailwind, next-intl (DE/EN), Neon Postgres, Stripe, Resend, Vitest/Playwright.</w:t>
             </w:r>
           </w:p>
           <w:p/>

</xml_diff>

<commit_message>
feat: split experience into key and additional projects
</commit_message>
<xml_diff>
--- a/public/cv/christian_erben_cv_de.docx
+++ b/public/cv/christian_erben_cv_de.docx
@@ -676,9 +676,31 @@
               <w:rPr>
                 <w:b/>
                 <w:bCs/>
+                <w:color w:val="3A2366"/>
                 <w:sz w:val="20"/>
                 <w:szCs w:val="20"/>
               </w:rPr>
+              <w:t xml:space="preserve">Schlüsselprojekte</w:t>
+            </w:r>
+          </w:p>
+          <w:p>
+            <w:r>
+              <w:rPr>
+                <w:color w:val="3A2366"/>
+                <w:sz w:val="16"/>
+                <w:szCs w:val="16"/>
+              </w:rPr>
+              <w:t xml:space="preserve">Wesentliche technische und organisatorische Engagements mit hoher Verantwortung.</w:t>
+            </w:r>
+          </w:p>
+          <w:p>
+            <w:r>
+              <w:rPr>
+                <w:b/>
+                <w:bCs/>
+                <w:sz w:val="20"/>
+                <w:szCs w:val="20"/>
+              </w:rPr>
               <w:t xml:space="preserve">Netzwerkadministrator (Palo Alto / Fortinet)</w:t>
             </w:r>
           </w:p>
@@ -838,7 +860,7 @@
                 <w:sz w:val="20"/>
                 <w:szCs w:val="20"/>
               </w:rPr>
-              <w:t xml:space="preserve">Vorstandsmitglied</w:t>
+              <w:t xml:space="preserve">Network Security / Management</w:t>
             </w:r>
           </w:p>
           <w:p>
@@ -850,7 +872,7 @@
                 <w:sz w:val="18"/>
                 <w:szCs w:val="18"/>
               </w:rPr>
-              <w:t xml:space="preserve">DEGIT AG</w:t>
+              <w:t xml:space="preserve">Deutsche Vermögensberatung AG</w:t>
             </w:r>
             <w:r>
               <w:rPr>
@@ -858,7 +880,7 @@
                 <w:sz w:val="18"/>
                 <w:szCs w:val="18"/>
               </w:rPr>
-              <w:t xml:space="preserve"> — Apr 2020 - Heute</w:t>
+              <w:t xml:space="preserve"> — Okt 2019 - Heute</w:t>
             </w:r>
           </w:p>
           <w:p>
@@ -871,140 +893,292 @@
                 <w:sz w:val="18"/>
                 <w:szCs w:val="18"/>
               </w:rPr>
-              <w:t xml:space="preserve">Hockenheim, Deutschland</w:t>
-            </w:r>
-          </w:p>
-          <w:p>
-            <w:pPr>
-              <w:pStyle w:val="ListParagraph"/>
-              <w:numPr>
-                <w:ilvl w:val="0"/>
-                <w:numId w:val="1"/>
-              </w:numPr>
-            </w:pPr>
-            <w:r>
-              <w:rPr>
-                <w:b w:val="false"/>
-                <w:bCs w:val="false"/>
-                <w:color w:val="07090B"/>
-                <w:sz w:val="18"/>
-                <w:szCs w:val="18"/>
-              </w:rPr>
-              <w:t xml:space="preserve">Vorstandsmitglied mit Fokus auf Datenschutz, Informationssicherheit und Netzwerkstrategie für mittelständische Kund:innen.</w:t>
-            </w:r>
-          </w:p>
-          <w:p>
-            <w:pPr>
-              <w:pStyle w:val="ListParagraph"/>
-              <w:numPr>
-                <w:ilvl w:val="0"/>
-                <w:numId w:val="1"/>
-              </w:numPr>
-            </w:pPr>
-            <w:r>
-              <w:rPr>
-                <w:b w:val="false"/>
-                <w:bCs w:val="false"/>
-                <w:color w:val="07090B"/>
-                <w:sz w:val="18"/>
-                <w:szCs w:val="18"/>
-              </w:rPr>
-              <w:t xml:space="preserve">Vernetzt Kund:innen mit Spezialist:innen aus dem DEGIT-Expertennetzwerk und koordiniert interdisziplinäre Beratungsteams.</w:t>
-            </w:r>
-          </w:p>
-          <w:p>
-            <w:pPr>
-              <w:pStyle w:val="ListParagraph"/>
-              <w:numPr>
-                <w:ilvl w:val="0"/>
-                <w:numId w:val="1"/>
-              </w:numPr>
-            </w:pPr>
-            <w:r>
-              <w:rPr>
-                <w:b w:val="false"/>
-                <w:bCs w:val="false"/>
-                <w:color w:val="07090B"/>
-                <w:sz w:val="18"/>
-                <w:szCs w:val="18"/>
-              </w:rPr>
-              <w:t xml:space="preserve">Überwacht die Konzeption sicherer, redundanter Infrastrukturen einschließlich Firewall-Konzepten, VPN-Lösungen (IPv6, Zero Trust, Zero-Config VPN, etc.) und Backup-Strategien.</w:t>
-            </w:r>
-          </w:p>
-          <w:p>
-            <w:pPr>
-              <w:pStyle w:val="ListParagraph"/>
-              <w:numPr>
-                <w:ilvl w:val="0"/>
-                <w:numId w:val="1"/>
-              </w:numPr>
-            </w:pPr>
-            <w:r>
-              <w:rPr>
-                <w:b w:val="false"/>
-                <w:bCs w:val="false"/>
-                <w:color w:val="07090B"/>
-                <w:sz w:val="18"/>
-                <w:szCs w:val="18"/>
-              </w:rPr>
-              <w:t xml:space="preserve">Einführung eines unternehmensweiten Security-Governance-Frameworks inkl. Policy-Design und Access Governance</w:t>
-            </w:r>
-          </w:p>
-          <w:p>
-            <w:pPr>
-              <w:pStyle w:val="ListParagraph"/>
-              <w:numPr>
-                <w:ilvl w:val="0"/>
-                <w:numId w:val="1"/>
-              </w:numPr>
-            </w:pPr>
-            <w:r>
-              <w:rPr>
-                <w:b w:val="false"/>
-                <w:bCs w:val="false"/>
-                <w:color w:val="07090B"/>
-                <w:sz w:val="18"/>
-                <w:szCs w:val="18"/>
-              </w:rPr>
-              <w:t xml:space="preserve">Durchführung strukturierter Risikoanalysen und Ableitung technischer Sicherheitsmaßnahmen</w:t>
-            </w:r>
-          </w:p>
-          <w:p>
-            <w:pPr>
-              <w:pStyle w:val="ListParagraph"/>
-              <w:numPr>
-                <w:ilvl w:val="0"/>
-                <w:numId w:val="1"/>
-              </w:numPr>
-            </w:pPr>
-            <w:r>
-              <w:rPr>
-                <w:b w:val="false"/>
-                <w:bCs w:val="false"/>
-                <w:color w:val="07090B"/>
-                <w:sz w:val="18"/>
-                <w:szCs w:val="18"/>
-              </w:rPr>
-              <w:t xml:space="preserve">Entwicklung sicherer Betriebsprozesse (Least Privilege, Logging, Monitoring, Rollenmodelle)</w:t>
-            </w:r>
-          </w:p>
-          <w:p>
-            <w:pPr>
-              <w:pStyle w:val="ListParagraph"/>
-              <w:numPr>
-                <w:ilvl w:val="0"/>
-                <w:numId w:val="1"/>
-              </w:numPr>
-            </w:pPr>
-            <w:r>
-              <w:rPr>
-                <w:b/>
-                <w:bCs/>
-                <w:color w:val="1B6E5A"/>
-                <w:sz w:val="18"/>
-                <w:szCs w:val="18"/>
-              </w:rPr>
-              <w:t xml:space="preserve">Erfolg: Aufbau eines Governance-Rahmens, der Netzwerksicherheit, Datenschutz und Compliance für neue Kundenprojekte bündelt.</w:t>
+              <w:t xml:space="preserve">Frankfurt am Main, Deutschland</w:t>
+            </w:r>
+          </w:p>
+          <w:p>
+            <w:pPr>
+              <w:pStyle w:val="ListParagraph"/>
+              <w:numPr>
+                <w:ilvl w:val="0"/>
+                <w:numId w:val="1"/>
+              </w:numPr>
+            </w:pPr>
+            <w:r>
+              <w:rPr>
+                <w:b w:val="false"/>
+                <w:bCs w:val="false"/>
+                <w:color w:val="07090B"/>
+                <w:sz w:val="18"/>
+                <w:szCs w:val="18"/>
+              </w:rPr>
+              <w:t xml:space="preserve">Verwaltung und Prüfung von Netzwerkberechtigungen zur Gewährleistung korrekter und sicherer Zugriffskontrollen im Unternehmensnetz.</w:t>
+            </w:r>
+          </w:p>
+          <w:p>
+            <w:pPr>
+              <w:pStyle w:val="ListParagraph"/>
+              <w:numPr>
+                <w:ilvl w:val="0"/>
+                <w:numId w:val="1"/>
+              </w:numPr>
+            </w:pPr>
+            <w:r>
+              <w:rPr>
+                <w:b w:val="false"/>
+                <w:bCs w:val="false"/>
+                <w:color w:val="07090B"/>
+                <w:sz w:val="18"/>
+                <w:szCs w:val="18"/>
+              </w:rPr>
+              <w:t xml:space="preserve">Kontinuierliche Bereinigung veralteter Regeln zur Reduktion der Komplexität und zur Einhaltung interner Richtlinien.</w:t>
+            </w:r>
+          </w:p>
+          <w:p>
+            <w:pPr>
+              <w:pStyle w:val="ListParagraph"/>
+              <w:numPr>
+                <w:ilvl w:val="0"/>
+                <w:numId w:val="1"/>
+              </w:numPr>
+            </w:pPr>
+            <w:r>
+              <w:rPr>
+                <w:b w:val="false"/>
+                <w:bCs w:val="false"/>
+                <w:color w:val="07090B"/>
+                <w:sz w:val="18"/>
+                <w:szCs w:val="18"/>
+              </w:rPr>
+              <w:t xml:space="preserve">Unterstützung von IT-Projekten mit Netzwerkwissen, damit Architekturen zu aktuellen Topologien und Sicherheitsstandards passen.</w:t>
+            </w:r>
+          </w:p>
+          <w:p>
+            <w:pPr>
+              <w:pStyle w:val="ListParagraph"/>
+              <w:numPr>
+                <w:ilvl w:val="0"/>
+                <w:numId w:val="1"/>
+              </w:numPr>
+            </w:pPr>
+            <w:r>
+              <w:rPr>
+                <w:b w:val="false"/>
+                <w:bCs w:val="false"/>
+                <w:color w:val="07090B"/>
+                <w:sz w:val="18"/>
+                <w:szCs w:val="18"/>
+              </w:rPr>
+              <w:t xml:space="preserve">Pflege detaillierter Netzwerkdokumentationen zu Topologie, Richtlinien und Sicherheitsprotokollen.</w:t>
+            </w:r>
+          </w:p>
+          <w:p>
+            <w:pPr>
+              <w:pStyle w:val="ListParagraph"/>
+              <w:numPr>
+                <w:ilvl w:val="0"/>
+                <w:numId w:val="1"/>
+              </w:numPr>
+            </w:pPr>
+            <w:r>
+              <w:rPr>
+                <w:b w:val="false"/>
+                <w:bCs w:val="false"/>
+                <w:color w:val="07090B"/>
+                <w:sz w:val="18"/>
+                <w:szCs w:val="18"/>
+              </w:rPr>
+              <w:t xml:space="preserve">Koordination von Planung und Umsetzung von Changes mit Infrastruktur-, Sicherheits- und Applikationsteams.</w:t>
+            </w:r>
+          </w:p>
+          <w:p>
+            <w:pPr>
+              <w:pStyle w:val="ListParagraph"/>
+              <w:numPr>
+                <w:ilvl w:val="0"/>
+                <w:numId w:val="1"/>
+              </w:numPr>
+            </w:pPr>
+            <w:r>
+              <w:rPr>
+                <w:b w:val="false"/>
+                <w:bCs w:val="false"/>
+                <w:color w:val="07090B"/>
+                <w:sz w:val="18"/>
+                <w:szCs w:val="18"/>
+              </w:rPr>
+              <w:t xml:space="preserve">Betrieb von Proxy-Infrastrukturen und Monitoring von Netzwerkpfaden inklusive IPSec-Tunneln und SD-WAN-Verbindungen.</w:t>
+            </w:r>
+          </w:p>
+          <w:p>
+            <w:pPr>
+              <w:pStyle w:val="ListParagraph"/>
+              <w:numPr>
+                <w:ilvl w:val="0"/>
+                <w:numId w:val="1"/>
+              </w:numPr>
+            </w:pPr>
+            <w:r>
+              <w:rPr>
+                <w:b w:val="false"/>
+                <w:bCs w:val="false"/>
+                <w:color w:val="07090B"/>
+                <w:sz w:val="18"/>
+                <w:szCs w:val="18"/>
+              </w:rPr>
+              <w:t xml:space="preserve">Unterstützung bei der Einführung cloudbasierter Sicherheitsdienste wie Prisma SSE.</w:t>
+            </w:r>
+          </w:p>
+          <w:p>
+            <w:pPr>
+              <w:pStyle w:val="ListParagraph"/>
+              <w:numPr>
+                <w:ilvl w:val="0"/>
+                <w:numId w:val="1"/>
+              </w:numPr>
+            </w:pPr>
+            <w:r>
+              <w:rPr>
+                <w:b w:val="false"/>
+                <w:bCs w:val="false"/>
+                <w:color w:val="07090B"/>
+                <w:sz w:val="18"/>
+                <w:szCs w:val="18"/>
+              </w:rPr>
+              <w:t xml:space="preserve">Verantwortlich für Identity &amp; Access Management (IAM) und Rechteprüfung im Enterprise-Umfeld</w:t>
+            </w:r>
+          </w:p>
+          <w:p>
+            <w:pPr>
+              <w:pStyle w:val="ListParagraph"/>
+              <w:numPr>
+                <w:ilvl w:val="0"/>
+                <w:numId w:val="1"/>
+              </w:numPr>
+            </w:pPr>
+            <w:r>
+              <w:rPr>
+                <w:b w:val="false"/>
+                <w:bCs w:val="false"/>
+                <w:color w:val="07090B"/>
+                <w:sz w:val="18"/>
+                <w:szCs w:val="18"/>
+              </w:rPr>
+              <w:t xml:space="preserve">Erstellung und Pflege sicherheitsrelevanter Prozesse und Dokumentationen</w:t>
+            </w:r>
+          </w:p>
+          <w:p>
+            <w:pPr>
+              <w:pStyle w:val="ListParagraph"/>
+              <w:numPr>
+                <w:ilvl w:val="0"/>
+                <w:numId w:val="1"/>
+              </w:numPr>
+            </w:pPr>
+            <w:r>
+              <w:rPr>
+                <w:b w:val="false"/>
+                <w:bCs w:val="false"/>
+                <w:color w:val="07090B"/>
+                <w:sz w:val="18"/>
+                <w:szCs w:val="18"/>
+              </w:rPr>
+              <w:t xml:space="preserve">Sicherstellung konsistenter Policy-Anwendung in komplexen Netzwerk- und Infrastrukturumgebungen</w:t>
+            </w:r>
+          </w:p>
+          <w:p>
+            <w:pPr>
+              <w:pStyle w:val="ListParagraph"/>
+              <w:numPr>
+                <w:ilvl w:val="0"/>
+                <w:numId w:val="1"/>
+              </w:numPr>
+            </w:pPr>
+            <w:r>
+              <w:rPr>
+                <w:b/>
+                <w:bCs/>
+                <w:color w:val="1B6E5A"/>
+                <w:sz w:val="18"/>
+                <w:szCs w:val="18"/>
+              </w:rPr>
+              <w:t xml:space="preserve">Erfolg: Reduktion der Firewall-Regelkomplexität von 5.000 auf unter 1.000 Einträge für mehr Transparenz und Performance.</w:t>
+            </w:r>
+          </w:p>
+          <w:p>
+            <w:pPr>
+              <w:pStyle w:val="ListParagraph"/>
+              <w:numPr>
+                <w:ilvl w:val="0"/>
+                <w:numId w:val="1"/>
+              </w:numPr>
+            </w:pPr>
+            <w:r>
+              <w:rPr>
+                <w:b/>
+                <w:bCs/>
+                <w:color w:val="1B6E5A"/>
+                <w:sz w:val="18"/>
+                <w:szCs w:val="18"/>
+              </w:rPr>
+              <w:t xml:space="preserve">Erfolg: Migration von Palo Alto zu Fortinet und Übernahme komplexer Sicherheitsrichtlinien ohne Betriebsunterbrechung.</w:t>
+            </w:r>
+          </w:p>
+          <w:p>
+            <w:pPr>
+              <w:pStyle w:val="ListParagraph"/>
+              <w:numPr>
+                <w:ilvl w:val="0"/>
+                <w:numId w:val="1"/>
+              </w:numPr>
+            </w:pPr>
+            <w:r>
+              <w:rPr>
+                <w:b/>
+                <w:bCs/>
+                <w:color w:val="1B6E5A"/>
+                <w:sz w:val="18"/>
+                <w:szCs w:val="18"/>
+              </w:rPr>
+              <w:t xml:space="preserve">Erfolg: Implementierung von IPv6 im gesamten Unternehmen, Zukunftssicherung des Netzwerks.</w:t>
+            </w:r>
+          </w:p>
+          <w:p>
+            <w:pPr>
+              <w:pStyle w:val="ListParagraph"/>
+              <w:numPr>
+                <w:ilvl w:val="0"/>
+                <w:numId w:val="1"/>
+              </w:numPr>
+            </w:pPr>
+            <w:r>
+              <w:rPr>
+                <w:b/>
+                <w:bCs/>
+                <w:color w:val="1B6E5A"/>
+                <w:sz w:val="18"/>
+                <w:szCs w:val="18"/>
+              </w:rPr>
+              <w:t xml:space="preserve">Erfolg: Ausrollen sicherer SD-WAN-Anbindungen für Außenstandorte zur Verbesserung von Stabilität und Transparenz der Netzwerkkommunikation.</w:t>
+            </w:r>
+          </w:p>
+          <w:p>
+            <w:pPr>
+              <w:pStyle w:val="ListParagraph"/>
+              <w:numPr>
+                <w:ilvl w:val="0"/>
+                <w:numId w:val="1"/>
+              </w:numPr>
+            </w:pPr>
+            <w:r>
+              <w:rPr>
+                <w:b/>
+                <w:bCs/>
+                <w:color w:val="1B6E5A"/>
+                <w:sz w:val="18"/>
+                <w:szCs w:val="18"/>
+              </w:rPr>
+              <w:t xml:space="preserve">Erfolg: Einführung von Microsoft-Azure-Diensten in die Infrastruktur bei gleichzeitiger Sicherstellung compliantem hybriden Betrieb.</w:t>
             </w:r>
           </w:p>
           <w:p/>
@@ -1016,7 +1190,7 @@
                 <w:sz w:val="20"/>
                 <w:szCs w:val="20"/>
               </w:rPr>
-              <w:t xml:space="preserve">SchlauFabrik – Multi-Tenant Compliance- &amp; KI-Trainingsplattform</w:t>
+              <w:t xml:space="preserve">Linux-Systemadministrator / Nagios-Administrator</w:t>
             </w:r>
           </w:p>
           <w:p>
@@ -1028,7 +1202,7 @@
                 <w:sz w:val="18"/>
                 <w:szCs w:val="18"/>
               </w:rPr>
-              <w:t xml:space="preserve">xtensible UG (haftungsbeschränkt) &amp; Co. KG</w:t>
+              <w:t xml:space="preserve">Schwarz IT GmbH &amp; Co. KG</w:t>
             </w:r>
             <w:r>
               <w:rPr>
@@ -1036,7 +1210,7 @@
                 <w:sz w:val="18"/>
                 <w:szCs w:val="18"/>
               </w:rPr>
-              <w:t xml:space="preserve"> — Dezember 2025 - Heute</w:t>
+              <w:t xml:space="preserve"> — Apr 2018 - Dez 2018</w:t>
             </w:r>
           </w:p>
           <w:p>
@@ -1049,121 +1223,102 @@
                 <w:sz w:val="18"/>
                 <w:szCs w:val="18"/>
               </w:rPr>
-              <w:t xml:space="preserve">Hockenheim, Deutschland</w:t>
-            </w:r>
-          </w:p>
-          <w:p>
-            <w:pPr>
-              <w:pStyle w:val="ListParagraph"/>
-              <w:numPr>
-                <w:ilvl w:val="0"/>
-                <w:numId w:val="1"/>
-              </w:numPr>
-            </w:pPr>
-            <w:r>
-              <w:rPr>
-                <w:b w:val="false"/>
-                <w:bCs w:val="false"/>
-                <w:color w:val="07090B"/>
-                <w:sz w:val="18"/>
-                <w:szCs w:val="18"/>
-              </w:rPr>
-              <w:t xml:space="preserve">Konzeption und Umsetzung einer modernen, responsiven Trainingsplattform für Compliance- und KI-Themen (KMU-Fokus) mit Mandantentrennung und RBAC.</w:t>
-            </w:r>
-          </w:p>
-          <w:p>
-            <w:pPr>
-              <w:pStyle w:val="ListParagraph"/>
-              <w:numPr>
-                <w:ilvl w:val="0"/>
-                <w:numId w:val="1"/>
-              </w:numPr>
-            </w:pPr>
-            <w:r>
-              <w:rPr>
-                <w:b w:val="false"/>
-                <w:bCs w:val="false"/>
-                <w:color w:val="07090B"/>
-                <w:sz w:val="18"/>
-                <w:szCs w:val="18"/>
-              </w:rPr>
-              <w:t xml:space="preserve">Umsetzung von Security-by-Design mit Postgres Row-Level Security, Audit-Logs, Rate Limiting sowie gehärteten Auth-Flows (Passkey/Magic Link/2FA/SSO).</w:t>
-            </w:r>
-          </w:p>
-          <w:p>
-            <w:pPr>
-              <w:pStyle w:val="ListParagraph"/>
-              <w:numPr>
-                <w:ilvl w:val="0"/>
-                <w:numId w:val="1"/>
-              </w:numPr>
-            </w:pPr>
-            <w:r>
-              <w:rPr>
-                <w:b w:val="false"/>
-                <w:bCs w:val="false"/>
-                <w:color w:val="07090B"/>
-                <w:sz w:val="18"/>
-                <w:szCs w:val="18"/>
-              </w:rPr>
-              <w:t xml:space="preserve">Aufbau der Kursplattform inkl. Fortschritts-Tracking, Quiz, Zuweisungen sowie Admin-Dashboards für Tenant-/User-Management.</w:t>
-            </w:r>
-          </w:p>
-          <w:p>
-            <w:pPr>
-              <w:pStyle w:val="ListParagraph"/>
-              <w:numPr>
-                <w:ilvl w:val="0"/>
-                <w:numId w:val="1"/>
-              </w:numPr>
-            </w:pPr>
-            <w:r>
-              <w:rPr>
-                <w:b w:val="false"/>
-                <w:bCs w:val="false"/>
-                <w:color w:val="07090B"/>
-                <w:sz w:val="18"/>
-                <w:szCs w:val="18"/>
-              </w:rPr>
-              <w:t xml:space="preserve">Implementierung manipulationssicherer PDF-Zertifikate mit QR-Verifikation und kryptografischem Hashing inkl. Bulk-Export für Audits.</w:t>
-            </w:r>
-          </w:p>
-          <w:p>
-            <w:pPr>
-              <w:pStyle w:val="ListParagraph"/>
-              <w:numPr>
-                <w:ilvl w:val="0"/>
-                <w:numId w:val="1"/>
-              </w:numPr>
-            </w:pPr>
-            <w:r>
-              <w:rPr>
-                <w:b w:val="false"/>
-                <w:bCs w:val="false"/>
-                <w:color w:val="07090B"/>
-                <w:sz w:val="18"/>
-                <w:szCs w:val="18"/>
-              </w:rPr>
-              <w:t xml:space="preserve">Integration von Stripe-Abrechnung (Subscriptions, Portal, Webhooks) inkl. Lizenzmodellen und Soft-Lock-Mechanismen für Tenant-Limits.</w:t>
-            </w:r>
-          </w:p>
-          <w:p>
-            <w:pPr>
-              <w:pStyle w:val="ListParagraph"/>
-              <w:numPr>
-                <w:ilvl w:val="0"/>
-                <w:numId w:val="1"/>
-              </w:numPr>
-            </w:pPr>
-            <w:r>
-              <w:rPr>
-                <w:b w:val="false"/>
-                <w:bCs w:val="false"/>
-                <w:color w:val="07090B"/>
-                <w:sz w:val="18"/>
-                <w:szCs w:val="18"/>
-              </w:rPr>
-              <w:t xml:space="preserve">Tech: Next.js (App Router), TypeScript, Bun, Tailwind, next-intl (DE/EN), Neon Postgres, Stripe, Resend, Vitest/Playwright.</w:t>
+              <w:t xml:space="preserve">Weinsberg, Deutschland</w:t>
+            </w:r>
+          </w:p>
+          <w:p>
+            <w:pPr>
+              <w:pStyle w:val="ListParagraph"/>
+              <w:numPr>
+                <w:ilvl w:val="0"/>
+                <w:numId w:val="1"/>
+              </w:numPr>
+            </w:pPr>
+            <w:r>
+              <w:rPr>
+                <w:b w:val="false"/>
+                <w:bCs w:val="false"/>
+                <w:color w:val="07090B"/>
+                <w:sz w:val="18"/>
+                <w:szCs w:val="18"/>
+              </w:rPr>
+              <w:t xml:space="preserve">Betrieb großskaliger Umgebungen mit 15.000 physischen Servern und 50.000 virtuellen Maschinen.</w:t>
+            </w:r>
+          </w:p>
+          <w:p>
+            <w:pPr>
+              <w:pStyle w:val="ListParagraph"/>
+              <w:numPr>
+                <w:ilvl w:val="0"/>
+                <w:numId w:val="1"/>
+              </w:numPr>
+            </w:pPr>
+            <w:r>
+              <w:rPr>
+                <w:b w:val="false"/>
+                <w:bCs w:val="false"/>
+                <w:color w:val="07090B"/>
+                <w:sz w:val="18"/>
+                <w:szCs w:val="18"/>
+              </w:rPr>
+              <w:t xml:space="preserve">Automatisierte Bereitstellung von Servern, Applikationen und Konfigurationen über Puppet und Ansible.</w:t>
+            </w:r>
+          </w:p>
+          <w:p>
+            <w:pPr>
+              <w:pStyle w:val="ListParagraph"/>
+              <w:numPr>
+                <w:ilvl w:val="0"/>
+                <w:numId w:val="1"/>
+              </w:numPr>
+            </w:pPr>
+            <w:r>
+              <w:rPr>
+                <w:b w:val="false"/>
+                <w:bCs w:val="false"/>
+                <w:color w:val="07090B"/>
+                <w:sz w:val="18"/>
+                <w:szCs w:val="18"/>
+              </w:rPr>
+              <w:t xml:space="preserve">Sicherstellung der Hochverfügbarkeit durch strukturiertes Patchmanagement und Monitoring.</w:t>
+            </w:r>
+          </w:p>
+          <w:p>
+            <w:pPr>
+              <w:pStyle w:val="ListParagraph"/>
+              <w:numPr>
+                <w:ilvl w:val="0"/>
+                <w:numId w:val="1"/>
+              </w:numPr>
+            </w:pPr>
+            <w:r>
+              <w:rPr>
+                <w:b w:val="false"/>
+                <w:bCs w:val="false"/>
+                <w:color w:val="07090B"/>
+                <w:sz w:val="18"/>
+                <w:szCs w:val="18"/>
+              </w:rPr>
+              <w:t xml:space="preserve">Beratung von Projekten zur sicheren Infrastrukturkonzeption und Integration in bestehende Monitoring-Prozesse.</w:t>
+            </w:r>
+          </w:p>
+          <w:p>
+            <w:pPr>
+              <w:pStyle w:val="ListParagraph"/>
+              <w:numPr>
+                <w:ilvl w:val="0"/>
+                <w:numId w:val="1"/>
+              </w:numPr>
+            </w:pPr>
+            <w:r>
+              <w:rPr>
+                <w:b/>
+                <w:bCs/>
+                <w:color w:val="1B6E5A"/>
+                <w:sz w:val="18"/>
+                <w:szCs w:val="18"/>
+              </w:rPr>
+              <w:t xml:space="preserve">Erfolg: Beschleunigung der Server-Rollouts durch Automatisierung von Golden Images und Compliance-Checks.</w:t>
             </w:r>
           </w:p>
           <w:p/>
@@ -1175,7 +1330,7 @@
                 <w:sz w:val="20"/>
                 <w:szCs w:val="20"/>
               </w:rPr>
-              <w:t xml:space="preserve">Network Security / Management</w:t>
+              <w:t xml:space="preserve">Linux-Systemadministrator</w:t>
             </w:r>
           </w:p>
           <w:p>
@@ -1195,7 +1350,7 @@
                 <w:sz w:val="18"/>
                 <w:szCs w:val="18"/>
               </w:rPr>
-              <w:t xml:space="preserve"> — Okt 2019 - Heute</w:t>
+              <w:t xml:space="preserve"> — Feb 2011 - Dez 2017</w:t>
             </w:r>
           </w:p>
           <w:p>
@@ -1227,273 +1382,102 @@
                 <w:sz w:val="18"/>
                 <w:szCs w:val="18"/>
               </w:rPr>
-              <w:t xml:space="preserve">Verwaltung und Prüfung von Netzwerkberechtigungen zur Gewährleistung korrekter und sicherer Zugriffskontrollen im Unternehmensnetz.</w:t>
-            </w:r>
-          </w:p>
-          <w:p>
-            <w:pPr>
-              <w:pStyle w:val="ListParagraph"/>
-              <w:numPr>
-                <w:ilvl w:val="0"/>
-                <w:numId w:val="1"/>
-              </w:numPr>
-            </w:pPr>
-            <w:r>
-              <w:rPr>
-                <w:b w:val="false"/>
-                <w:bCs w:val="false"/>
-                <w:color w:val="07090B"/>
-                <w:sz w:val="18"/>
-                <w:szCs w:val="18"/>
-              </w:rPr>
-              <w:t xml:space="preserve">Kontinuierliche Bereinigung veralteter Regeln zur Reduktion der Komplexität und zur Einhaltung interner Richtlinien.</w:t>
-            </w:r>
-          </w:p>
-          <w:p>
-            <w:pPr>
-              <w:pStyle w:val="ListParagraph"/>
-              <w:numPr>
-                <w:ilvl w:val="0"/>
-                <w:numId w:val="1"/>
-              </w:numPr>
-            </w:pPr>
-            <w:r>
-              <w:rPr>
-                <w:b w:val="false"/>
-                <w:bCs w:val="false"/>
-                <w:color w:val="07090B"/>
-                <w:sz w:val="18"/>
-                <w:szCs w:val="18"/>
-              </w:rPr>
-              <w:t xml:space="preserve">Unterstützung von IT-Projekten mit Netzwerkwissen, damit Architekturen zu aktuellen Topologien und Sicherheitsstandards passen.</w:t>
-            </w:r>
-          </w:p>
-          <w:p>
-            <w:pPr>
-              <w:pStyle w:val="ListParagraph"/>
-              <w:numPr>
-                <w:ilvl w:val="0"/>
-                <w:numId w:val="1"/>
-              </w:numPr>
-            </w:pPr>
-            <w:r>
-              <w:rPr>
-                <w:b w:val="false"/>
-                <w:bCs w:val="false"/>
-                <w:color w:val="07090B"/>
-                <w:sz w:val="18"/>
-                <w:szCs w:val="18"/>
-              </w:rPr>
-              <w:t xml:space="preserve">Pflege detaillierter Netzwerkdokumentationen zu Topologie, Richtlinien und Sicherheitsprotokollen.</w:t>
-            </w:r>
-          </w:p>
-          <w:p>
-            <w:pPr>
-              <w:pStyle w:val="ListParagraph"/>
-              <w:numPr>
-                <w:ilvl w:val="0"/>
-                <w:numId w:val="1"/>
-              </w:numPr>
-            </w:pPr>
-            <w:r>
-              <w:rPr>
-                <w:b w:val="false"/>
-                <w:bCs w:val="false"/>
-                <w:color w:val="07090B"/>
-                <w:sz w:val="18"/>
-                <w:szCs w:val="18"/>
-              </w:rPr>
-              <w:t xml:space="preserve">Koordination von Planung und Umsetzung von Changes mit Infrastruktur-, Sicherheits- und Applikationsteams.</w:t>
-            </w:r>
-          </w:p>
-          <w:p>
-            <w:pPr>
-              <w:pStyle w:val="ListParagraph"/>
-              <w:numPr>
-                <w:ilvl w:val="0"/>
-                <w:numId w:val="1"/>
-              </w:numPr>
-            </w:pPr>
-            <w:r>
-              <w:rPr>
-                <w:b w:val="false"/>
-                <w:bCs w:val="false"/>
-                <w:color w:val="07090B"/>
-                <w:sz w:val="18"/>
-                <w:szCs w:val="18"/>
-              </w:rPr>
-              <w:t xml:space="preserve">Betrieb von Proxy-Infrastrukturen und Monitoring von Netzwerkpfaden inklusive IPSec-Tunneln und SD-WAN-Verbindungen.</w:t>
-            </w:r>
-          </w:p>
-          <w:p>
-            <w:pPr>
-              <w:pStyle w:val="ListParagraph"/>
-              <w:numPr>
-                <w:ilvl w:val="0"/>
-                <w:numId w:val="1"/>
-              </w:numPr>
-            </w:pPr>
-            <w:r>
-              <w:rPr>
-                <w:b w:val="false"/>
-                <w:bCs w:val="false"/>
-                <w:color w:val="07090B"/>
-                <w:sz w:val="18"/>
-                <w:szCs w:val="18"/>
-              </w:rPr>
-              <w:t xml:space="preserve">Unterstützung bei der Einführung cloudbasierter Sicherheitsdienste wie Prisma SSE.</w:t>
-            </w:r>
-          </w:p>
-          <w:p>
-            <w:pPr>
-              <w:pStyle w:val="ListParagraph"/>
-              <w:numPr>
-                <w:ilvl w:val="0"/>
-                <w:numId w:val="1"/>
-              </w:numPr>
-            </w:pPr>
-            <w:r>
-              <w:rPr>
-                <w:b w:val="false"/>
-                <w:bCs w:val="false"/>
-                <w:color w:val="07090B"/>
-                <w:sz w:val="18"/>
-                <w:szCs w:val="18"/>
-              </w:rPr>
-              <w:t xml:space="preserve">Verantwortlich für Identity &amp; Access Management (IAM) und Rechteprüfung im Enterprise-Umfeld</w:t>
-            </w:r>
-          </w:p>
-          <w:p>
-            <w:pPr>
-              <w:pStyle w:val="ListParagraph"/>
-              <w:numPr>
-                <w:ilvl w:val="0"/>
-                <w:numId w:val="1"/>
-              </w:numPr>
-            </w:pPr>
-            <w:r>
-              <w:rPr>
-                <w:b w:val="false"/>
-                <w:bCs w:val="false"/>
-                <w:color w:val="07090B"/>
-                <w:sz w:val="18"/>
-                <w:szCs w:val="18"/>
-              </w:rPr>
-              <w:t xml:space="preserve">Erstellung und Pflege sicherheitsrelevanter Prozesse und Dokumentationen</w:t>
-            </w:r>
-          </w:p>
-          <w:p>
-            <w:pPr>
-              <w:pStyle w:val="ListParagraph"/>
-              <w:numPr>
-                <w:ilvl w:val="0"/>
-                <w:numId w:val="1"/>
-              </w:numPr>
-            </w:pPr>
-            <w:r>
-              <w:rPr>
-                <w:b w:val="false"/>
-                <w:bCs w:val="false"/>
-                <w:color w:val="07090B"/>
-                <w:sz w:val="18"/>
-                <w:szCs w:val="18"/>
-              </w:rPr>
-              <w:t xml:space="preserve">Sicherstellung konsistenter Policy-Anwendung in komplexen Netzwerk- und Infrastrukturumgebungen</w:t>
-            </w:r>
-          </w:p>
-          <w:p>
-            <w:pPr>
-              <w:pStyle w:val="ListParagraph"/>
-              <w:numPr>
-                <w:ilvl w:val="0"/>
-                <w:numId w:val="1"/>
-              </w:numPr>
-            </w:pPr>
-            <w:r>
-              <w:rPr>
-                <w:b/>
-                <w:bCs/>
-                <w:color w:val="1B6E5A"/>
-                <w:sz w:val="18"/>
-                <w:szCs w:val="18"/>
-              </w:rPr>
-              <w:t xml:space="preserve">Erfolg: Reduktion der Firewall-Regelkomplexität von 5.000 auf unter 1.000 Einträge für mehr Transparenz und Performance.</w:t>
-            </w:r>
-          </w:p>
-          <w:p>
-            <w:pPr>
-              <w:pStyle w:val="ListParagraph"/>
-              <w:numPr>
-                <w:ilvl w:val="0"/>
-                <w:numId w:val="1"/>
-              </w:numPr>
-            </w:pPr>
-            <w:r>
-              <w:rPr>
-                <w:b/>
-                <w:bCs/>
-                <w:color w:val="1B6E5A"/>
-                <w:sz w:val="18"/>
-                <w:szCs w:val="18"/>
-              </w:rPr>
-              <w:t xml:space="preserve">Erfolg: Migration von Palo Alto zu Fortinet und Übernahme komplexer Sicherheitsrichtlinien ohne Betriebsunterbrechung.</w:t>
-            </w:r>
-          </w:p>
-          <w:p>
-            <w:pPr>
-              <w:pStyle w:val="ListParagraph"/>
-              <w:numPr>
-                <w:ilvl w:val="0"/>
-                <w:numId w:val="1"/>
-              </w:numPr>
-            </w:pPr>
-            <w:r>
-              <w:rPr>
-                <w:b/>
-                <w:bCs/>
-                <w:color w:val="1B6E5A"/>
-                <w:sz w:val="18"/>
-                <w:szCs w:val="18"/>
-              </w:rPr>
-              <w:t xml:space="preserve">Erfolg: Implementierung von IPv6 im gesamten Unternehmen, Zukunftssicherung des Netzwerks.</w:t>
-            </w:r>
-          </w:p>
-          <w:p>
-            <w:pPr>
-              <w:pStyle w:val="ListParagraph"/>
-              <w:numPr>
-                <w:ilvl w:val="0"/>
-                <w:numId w:val="1"/>
-              </w:numPr>
-            </w:pPr>
-            <w:r>
-              <w:rPr>
-                <w:b/>
-                <w:bCs/>
-                <w:color w:val="1B6E5A"/>
-                <w:sz w:val="18"/>
-                <w:szCs w:val="18"/>
-              </w:rPr>
-              <w:t xml:space="preserve">Erfolg: Ausrollen sicherer SD-WAN-Anbindungen für Außenstandorte zur Verbesserung von Stabilität und Transparenz der Netzwerkkommunikation.</w:t>
-            </w:r>
-          </w:p>
-          <w:p>
-            <w:pPr>
-              <w:pStyle w:val="ListParagraph"/>
-              <w:numPr>
-                <w:ilvl w:val="0"/>
-                <w:numId w:val="1"/>
-              </w:numPr>
-            </w:pPr>
-            <w:r>
-              <w:rPr>
-                <w:b/>
-                <w:bCs/>
-                <w:color w:val="1B6E5A"/>
-                <w:sz w:val="18"/>
-                <w:szCs w:val="18"/>
-              </w:rPr>
-              <w:t xml:space="preserve">Erfolg: Einführung von Microsoft-Azure-Diensten in die Infrastruktur bei gleichzeitiger Sicherstellung compliantem hybriden Betrieb.</w:t>
+              <w:t xml:space="preserve">Administration von 1.000 physischen Servern und 2.000 virtuellen Maschinen in einem stark regulierten Umfeld.</w:t>
+            </w:r>
+          </w:p>
+          <w:p>
+            <w:pPr>
+              <w:pStyle w:val="ListParagraph"/>
+              <w:numPr>
+                <w:ilvl w:val="0"/>
+                <w:numId w:val="1"/>
+              </w:numPr>
+            </w:pPr>
+            <w:r>
+              <w:rPr>
+                <w:b w:val="false"/>
+                <w:bCs w:val="false"/>
+                <w:color w:val="07090B"/>
+                <w:sz w:val="18"/>
+                <w:szCs w:val="18"/>
+              </w:rPr>
+              <w:t xml:space="preserve">Automatisierte Serverinstallationen und Konfigurationsworkflows mit Puppet und Ansible.</w:t>
+            </w:r>
+          </w:p>
+          <w:p>
+            <w:pPr>
+              <w:pStyle w:val="ListParagraph"/>
+              <w:numPr>
+                <w:ilvl w:val="0"/>
+                <w:numId w:val="1"/>
+              </w:numPr>
+            </w:pPr>
+            <w:r>
+              <w:rPr>
+                <w:b w:val="false"/>
+                <w:bCs w:val="false"/>
+                <w:color w:val="07090B"/>
+                <w:sz w:val="18"/>
+                <w:szCs w:val="18"/>
+              </w:rPr>
+              <w:t xml:space="preserve">Betrieb von Enterprise-E-Mail-Plattformen mit Dovecot und Postfix inklusive Archivierungslösungen.</w:t>
+            </w:r>
+          </w:p>
+          <w:p>
+            <w:pPr>
+              <w:pStyle w:val="ListParagraph"/>
+              <w:numPr>
+                <w:ilvl w:val="0"/>
+                <w:numId w:val="1"/>
+              </w:numPr>
+            </w:pPr>
+            <w:r>
+              <w:rPr>
+                <w:b w:val="false"/>
+                <w:bCs w:val="false"/>
+                <w:color w:val="07090B"/>
+                <w:sz w:val="18"/>
+                <w:szCs w:val="18"/>
+              </w:rPr>
+              <w:t xml:space="preserve">Implementierung von Storage-Lösungen wie Ceph und Cloud Storage für skalierbare Datendienste.</w:t>
+            </w:r>
+          </w:p>
+          <w:p>
+            <w:pPr>
+              <w:pStyle w:val="ListParagraph"/>
+              <w:numPr>
+                <w:ilvl w:val="0"/>
+                <w:numId w:val="1"/>
+              </w:numPr>
+            </w:pPr>
+            <w:r>
+              <w:rPr>
+                <w:b/>
+                <w:bCs/>
+                <w:color w:val="1B6E5A"/>
+                <w:sz w:val="18"/>
+                <w:szCs w:val="18"/>
+              </w:rPr>
+              <w:t xml:space="preserve">Erfolg: Aufbau einer Mail-Archivierungsplattform, die Langzeit-Compliance sicherstellte und eDiscovery vereinfachte.</w:t>
+            </w:r>
+          </w:p>
+          <w:p>
+            <w:pPr>
+              <w:pStyle w:val="ListParagraph"/>
+              <w:numPr>
+                <w:ilvl w:val="0"/>
+                <w:numId w:val="1"/>
+              </w:numPr>
+            </w:pPr>
+            <w:r>
+              <w:rPr>
+                <w:b/>
+                <w:bCs/>
+                <w:color w:val="1B6E5A"/>
+                <w:sz w:val="18"/>
+                <w:szCs w:val="18"/>
+              </w:rPr>
+              <w:t xml:space="preserve">Erfolg: Konzeption und Implementierung von IPv6 im Netzwerk-Perimeter zur Sicherstellung der externen Erreichbarkeit.</w:t>
             </w:r>
           </w:p>
           <w:p/>
@@ -1502,10 +1486,32 @@
               <w:rPr>
                 <w:b/>
                 <w:bCs/>
+                <w:color w:val="3A2366"/>
                 <w:sz w:val="20"/>
                 <w:szCs w:val="20"/>
               </w:rPr>
-              <w:t xml:space="preserve">KI-Trainingsplattform &amp; Evaluierung von KI-Werkzeugen</w:t>
+              <w:t xml:space="preserve">Zusatzprojekte</w:t>
+            </w:r>
+          </w:p>
+          <w:p>
+            <w:r>
+              <w:rPr>
+                <w:color w:val="3A2366"/>
+                <w:sz w:val="16"/>
+                <w:szCs w:val="16"/>
+              </w:rPr>
+              <w:t xml:space="preserve">Ergänzende oder spezialisierte Projekte mit flexiblem Umfang.</w:t>
+            </w:r>
+          </w:p>
+          <w:p>
+            <w:r>
+              <w:rPr>
+                <w:b/>
+                <w:bCs/>
+                <w:sz w:val="20"/>
+                <w:szCs w:val="20"/>
+              </w:rPr>
+              <w:t xml:space="preserve">Vorstandsmitglied</w:t>
             </w:r>
           </w:p>
           <w:p>
@@ -1525,7 +1531,7 @@
                 <w:sz w:val="18"/>
                 <w:szCs w:val="18"/>
               </w:rPr>
-              <w:t xml:space="preserve"> — Aug 2025 - Okt 2025</w:t>
+              <w:t xml:space="preserve"> — Apr 2020 - Heute</w:t>
             </w:r>
           </w:p>
           <w:p>
@@ -1557,102 +1563,121 @@
                 <w:sz w:val="18"/>
                 <w:szCs w:val="18"/>
               </w:rPr>
-              <w:t xml:space="preserve">Konzeption und Aufbau einer internen KI-Trainingsplattform für den Unternehmenseinsatz mit Fokus auf EU-AI-Act-Compliance und praxisnahe Befähigung der Teams.</w:t>
-            </w:r>
-          </w:p>
-          <w:p>
-            <w:pPr>
-              <w:pStyle w:val="ListParagraph"/>
-              <w:numPr>
-                <w:ilvl w:val="0"/>
-                <w:numId w:val="1"/>
-              </w:numPr>
-            </w:pPr>
-            <w:r>
-              <w:rPr>
-                <w:b w:val="false"/>
-                <w:bCs w:val="false"/>
-                <w:color w:val="07090B"/>
-                <w:sz w:val="18"/>
-                <w:szCs w:val="18"/>
-              </w:rPr>
-              <w:t xml:space="preserve">Bewertung und Entscheidungsvorlage zum Vergleich führender KI- und Automatisierungsplattformen hinsichtlich Datenschutz, Zuverlässigkeit, API-Integration und Governance-Tauglichkeit.</w:t>
-            </w:r>
-          </w:p>
-          <w:p>
-            <w:pPr>
-              <w:pStyle w:val="ListParagraph"/>
-              <w:numPr>
-                <w:ilvl w:val="0"/>
-                <w:numId w:val="1"/>
-              </w:numPr>
-            </w:pPr>
-            <w:r>
-              <w:rPr>
-                <w:b w:val="false"/>
-                <w:bCs w:val="false"/>
-                <w:color w:val="07090B"/>
-                <w:sz w:val="18"/>
-                <w:szCs w:val="18"/>
-              </w:rPr>
-              <w:t xml:space="preserve">Evaluierung aufkommender agentischer KI-Workflows zur mehrstufigen Aufgabenorchestrierung und deren Integration in Unternehmensautomatisierungsumgebungen.</w:t>
-            </w:r>
-          </w:p>
-          <w:p>
-            <w:pPr>
-              <w:pStyle w:val="ListParagraph"/>
-              <w:numPr>
-                <w:ilvl w:val="0"/>
-                <w:numId w:val="1"/>
-              </w:numPr>
-            </w:pPr>
-            <w:r>
-              <w:rPr>
-                <w:b/>
-                <w:bCs/>
-                <w:color w:val="1B6E5A"/>
-                <w:sz w:val="18"/>
-                <w:szCs w:val="18"/>
-              </w:rPr>
-              <w:t xml:space="preserve">Erfolg: Analysiert und bewertet: OpenAI ChatGPT, OpenAI Open-Weight GPT-OSS, Microsoft Copilot, Perplexity, Anthropic Claude, Apple Foundation, z.AI GLM, n8n, make.com und Zapier.</w:t>
-            </w:r>
-          </w:p>
-          <w:p>
-            <w:pPr>
-              <w:pStyle w:val="ListParagraph"/>
-              <w:numPr>
-                <w:ilvl w:val="0"/>
-                <w:numId w:val="1"/>
-              </w:numPr>
-            </w:pPr>
-            <w:r>
-              <w:rPr>
-                <w:b/>
-                <w:bCs/>
-                <w:color w:val="1B6E5A"/>
-                <w:sz w:val="18"/>
-                <w:szCs w:val="18"/>
-              </w:rPr>
-              <w:t xml:space="preserve">Erfolg: Entwicklung eines modularen Lernplattform-Prototyps mit Supabase- und Cloudflare-Integration, rollenbasierten Inhalten und Fortschrittsverfolgung.</w:t>
-            </w:r>
-          </w:p>
-          <w:p>
-            <w:pPr>
-              <w:pStyle w:val="ListParagraph"/>
-              <w:numPr>
-                <w:ilvl w:val="0"/>
-                <w:numId w:val="1"/>
-              </w:numPr>
-            </w:pPr>
-            <w:r>
-              <w:rPr>
-                <w:b/>
-                <w:bCs/>
-                <w:color w:val="1B6E5A"/>
-                <w:sz w:val="18"/>
-                <w:szCs w:val="18"/>
-              </w:rPr>
-              <w:t xml:space="preserve">Erfolg: Erstellung eines vergleichenden Entscheidungsrahmens zur Unterstützung der KI-Einführungsstrategie des Unternehmens.</w:t>
+              <w:t xml:space="preserve">Vorstandsmitglied mit Fokus auf Datenschutz, Informationssicherheit und Netzwerkstrategie für mittelständische Kund:innen.</w:t>
+            </w:r>
+          </w:p>
+          <w:p>
+            <w:pPr>
+              <w:pStyle w:val="ListParagraph"/>
+              <w:numPr>
+                <w:ilvl w:val="0"/>
+                <w:numId w:val="1"/>
+              </w:numPr>
+            </w:pPr>
+            <w:r>
+              <w:rPr>
+                <w:b w:val="false"/>
+                <w:bCs w:val="false"/>
+                <w:color w:val="07090B"/>
+                <w:sz w:val="18"/>
+                <w:szCs w:val="18"/>
+              </w:rPr>
+              <w:t xml:space="preserve">Vernetzt Kund:innen mit Spezialist:innen aus dem DEGIT-Expertennetzwerk und koordiniert interdisziplinäre Beratungsteams.</w:t>
+            </w:r>
+          </w:p>
+          <w:p>
+            <w:pPr>
+              <w:pStyle w:val="ListParagraph"/>
+              <w:numPr>
+                <w:ilvl w:val="0"/>
+                <w:numId w:val="1"/>
+              </w:numPr>
+            </w:pPr>
+            <w:r>
+              <w:rPr>
+                <w:b w:val="false"/>
+                <w:bCs w:val="false"/>
+                <w:color w:val="07090B"/>
+                <w:sz w:val="18"/>
+                <w:szCs w:val="18"/>
+              </w:rPr>
+              <w:t xml:space="preserve">Überwacht die Konzeption sicherer, redundanter Infrastrukturen einschließlich Firewall-Konzepten, VPN-Lösungen (IPv6, Zero Trust, Zero-Config VPN, etc.) und Backup-Strategien.</w:t>
+            </w:r>
+          </w:p>
+          <w:p>
+            <w:pPr>
+              <w:pStyle w:val="ListParagraph"/>
+              <w:numPr>
+                <w:ilvl w:val="0"/>
+                <w:numId w:val="1"/>
+              </w:numPr>
+            </w:pPr>
+            <w:r>
+              <w:rPr>
+                <w:b w:val="false"/>
+                <w:bCs w:val="false"/>
+                <w:color w:val="07090B"/>
+                <w:sz w:val="18"/>
+                <w:szCs w:val="18"/>
+              </w:rPr>
+              <w:t xml:space="preserve">Einführung eines unternehmensweiten Security-Governance-Frameworks inkl. Policy-Design und Access Governance</w:t>
+            </w:r>
+          </w:p>
+          <w:p>
+            <w:pPr>
+              <w:pStyle w:val="ListParagraph"/>
+              <w:numPr>
+                <w:ilvl w:val="0"/>
+                <w:numId w:val="1"/>
+              </w:numPr>
+            </w:pPr>
+            <w:r>
+              <w:rPr>
+                <w:b w:val="false"/>
+                <w:bCs w:val="false"/>
+                <w:color w:val="07090B"/>
+                <w:sz w:val="18"/>
+                <w:szCs w:val="18"/>
+              </w:rPr>
+              <w:t xml:space="preserve">Durchführung strukturierter Risikoanalysen und Ableitung technischer Sicherheitsmaßnahmen</w:t>
+            </w:r>
+          </w:p>
+          <w:p>
+            <w:pPr>
+              <w:pStyle w:val="ListParagraph"/>
+              <w:numPr>
+                <w:ilvl w:val="0"/>
+                <w:numId w:val="1"/>
+              </w:numPr>
+            </w:pPr>
+            <w:r>
+              <w:rPr>
+                <w:b w:val="false"/>
+                <w:bCs w:val="false"/>
+                <w:color w:val="07090B"/>
+                <w:sz w:val="18"/>
+                <w:szCs w:val="18"/>
+              </w:rPr>
+              <w:t xml:space="preserve">Entwicklung sicherer Betriebsprozesse (Least Privilege, Logging, Monitoring, Rollenmodelle)</w:t>
+            </w:r>
+          </w:p>
+          <w:p>
+            <w:pPr>
+              <w:pStyle w:val="ListParagraph"/>
+              <w:numPr>
+                <w:ilvl w:val="0"/>
+                <w:numId w:val="1"/>
+              </w:numPr>
+            </w:pPr>
+            <w:r>
+              <w:rPr>
+                <w:b/>
+                <w:bCs/>
+                <w:color w:val="1B6E5A"/>
+                <w:sz w:val="18"/>
+                <w:szCs w:val="18"/>
+              </w:rPr>
+              <w:t xml:space="preserve">Erfolg: Aufbau eines Governance-Rahmens, der Netzwerksicherheit, Datenschutz und Compliance für neue Kundenprojekte bündelt.</w:t>
             </w:r>
           </w:p>
           <w:p/>
@@ -1664,7 +1689,7 @@
                 <w:sz w:val="20"/>
                 <w:szCs w:val="20"/>
               </w:rPr>
-              <w:t xml:space="preserve">Linux-Systemadministrator / Nagios-Administrator</w:t>
+              <w:t xml:space="preserve">SchlauFabrik – Multi-Tenant Compliance- &amp; KI-Trainingsplattform</w:t>
             </w:r>
           </w:p>
           <w:p>
@@ -1676,7 +1701,7 @@
                 <w:sz w:val="18"/>
                 <w:szCs w:val="18"/>
               </w:rPr>
-              <w:t xml:space="preserve">Schwarz IT GmbH &amp; Co. KG</w:t>
+              <w:t xml:space="preserve">xtensible UG (haftungsbeschränkt) &amp; Co. KG</w:t>
             </w:r>
             <w:r>
               <w:rPr>
@@ -1684,7 +1709,7 @@
                 <w:sz w:val="18"/>
                 <w:szCs w:val="18"/>
               </w:rPr>
-              <w:t xml:space="preserve"> — Apr 2018 - Dez 2018</w:t>
+              <w:t xml:space="preserve"> — Dezember 2025 - Heute</w:t>
             </w:r>
           </w:p>
           <w:p>
@@ -1697,102 +1722,121 @@
                 <w:sz w:val="18"/>
                 <w:szCs w:val="18"/>
               </w:rPr>
-              <w:t xml:space="preserve">Weinsberg, Deutschland</w:t>
-            </w:r>
-          </w:p>
-          <w:p>
-            <w:pPr>
-              <w:pStyle w:val="ListParagraph"/>
-              <w:numPr>
-                <w:ilvl w:val="0"/>
-                <w:numId w:val="1"/>
-              </w:numPr>
-            </w:pPr>
-            <w:r>
-              <w:rPr>
-                <w:b w:val="false"/>
-                <w:bCs w:val="false"/>
-                <w:color w:val="07090B"/>
-                <w:sz w:val="18"/>
-                <w:szCs w:val="18"/>
-              </w:rPr>
-              <w:t xml:space="preserve">Betrieb großskaliger Umgebungen mit 15.000 physischen Servern und 50.000 virtuellen Maschinen.</w:t>
-            </w:r>
-          </w:p>
-          <w:p>
-            <w:pPr>
-              <w:pStyle w:val="ListParagraph"/>
-              <w:numPr>
-                <w:ilvl w:val="0"/>
-                <w:numId w:val="1"/>
-              </w:numPr>
-            </w:pPr>
-            <w:r>
-              <w:rPr>
-                <w:b w:val="false"/>
-                <w:bCs w:val="false"/>
-                <w:color w:val="07090B"/>
-                <w:sz w:val="18"/>
-                <w:szCs w:val="18"/>
-              </w:rPr>
-              <w:t xml:space="preserve">Automatisierte Bereitstellung von Servern, Applikationen und Konfigurationen über Puppet und Ansible.</w:t>
-            </w:r>
-          </w:p>
-          <w:p>
-            <w:pPr>
-              <w:pStyle w:val="ListParagraph"/>
-              <w:numPr>
-                <w:ilvl w:val="0"/>
-                <w:numId w:val="1"/>
-              </w:numPr>
-            </w:pPr>
-            <w:r>
-              <w:rPr>
-                <w:b w:val="false"/>
-                <w:bCs w:val="false"/>
-                <w:color w:val="07090B"/>
-                <w:sz w:val="18"/>
-                <w:szCs w:val="18"/>
-              </w:rPr>
-              <w:t xml:space="preserve">Sicherstellung der Hochverfügbarkeit durch strukturiertes Patchmanagement und Monitoring.</w:t>
-            </w:r>
-          </w:p>
-          <w:p>
-            <w:pPr>
-              <w:pStyle w:val="ListParagraph"/>
-              <w:numPr>
-                <w:ilvl w:val="0"/>
-                <w:numId w:val="1"/>
-              </w:numPr>
-            </w:pPr>
-            <w:r>
-              <w:rPr>
-                <w:b w:val="false"/>
-                <w:bCs w:val="false"/>
-                <w:color w:val="07090B"/>
-                <w:sz w:val="18"/>
-                <w:szCs w:val="18"/>
-              </w:rPr>
-              <w:t xml:space="preserve">Beratung von Projekten zur sicheren Infrastrukturkonzeption und Integration in bestehende Monitoring-Prozesse.</w:t>
-            </w:r>
-          </w:p>
-          <w:p>
-            <w:pPr>
-              <w:pStyle w:val="ListParagraph"/>
-              <w:numPr>
-                <w:ilvl w:val="0"/>
-                <w:numId w:val="1"/>
-              </w:numPr>
-            </w:pPr>
-            <w:r>
-              <w:rPr>
-                <w:b/>
-                <w:bCs/>
-                <w:color w:val="1B6E5A"/>
-                <w:sz w:val="18"/>
-                <w:szCs w:val="18"/>
-              </w:rPr>
-              <w:t xml:space="preserve">Erfolg: Beschleunigung der Server-Rollouts durch Automatisierung von Golden Images und Compliance-Checks.</w:t>
+              <w:t xml:space="preserve">Hockenheim, Deutschland</w:t>
+            </w:r>
+          </w:p>
+          <w:p>
+            <w:pPr>
+              <w:pStyle w:val="ListParagraph"/>
+              <w:numPr>
+                <w:ilvl w:val="0"/>
+                <w:numId w:val="1"/>
+              </w:numPr>
+            </w:pPr>
+            <w:r>
+              <w:rPr>
+                <w:b w:val="false"/>
+                <w:bCs w:val="false"/>
+                <w:color w:val="07090B"/>
+                <w:sz w:val="18"/>
+                <w:szCs w:val="18"/>
+              </w:rPr>
+              <w:t xml:space="preserve">Konzeption und Umsetzung einer modernen, responsiven Trainingsplattform für Compliance- und KI-Themen (KMU-Fokus) mit Mandantentrennung und RBAC.</w:t>
+            </w:r>
+          </w:p>
+          <w:p>
+            <w:pPr>
+              <w:pStyle w:val="ListParagraph"/>
+              <w:numPr>
+                <w:ilvl w:val="0"/>
+                <w:numId w:val="1"/>
+              </w:numPr>
+            </w:pPr>
+            <w:r>
+              <w:rPr>
+                <w:b w:val="false"/>
+                <w:bCs w:val="false"/>
+                <w:color w:val="07090B"/>
+                <w:sz w:val="18"/>
+                <w:szCs w:val="18"/>
+              </w:rPr>
+              <w:t xml:space="preserve">Umsetzung von Security-by-Design mit Postgres Row-Level Security, Audit-Logs, Rate Limiting sowie gehärteten Auth-Flows (Passkey/Magic Link/2FA/SSO).</w:t>
+            </w:r>
+          </w:p>
+          <w:p>
+            <w:pPr>
+              <w:pStyle w:val="ListParagraph"/>
+              <w:numPr>
+                <w:ilvl w:val="0"/>
+                <w:numId w:val="1"/>
+              </w:numPr>
+            </w:pPr>
+            <w:r>
+              <w:rPr>
+                <w:b w:val="false"/>
+                <w:bCs w:val="false"/>
+                <w:color w:val="07090B"/>
+                <w:sz w:val="18"/>
+                <w:szCs w:val="18"/>
+              </w:rPr>
+              <w:t xml:space="preserve">Aufbau der Kursplattform inkl. Fortschritts-Tracking, Quiz, Zuweisungen sowie Admin-Dashboards für Tenant-/User-Management.</w:t>
+            </w:r>
+          </w:p>
+          <w:p>
+            <w:pPr>
+              <w:pStyle w:val="ListParagraph"/>
+              <w:numPr>
+                <w:ilvl w:val="0"/>
+                <w:numId w:val="1"/>
+              </w:numPr>
+            </w:pPr>
+            <w:r>
+              <w:rPr>
+                <w:b w:val="false"/>
+                <w:bCs w:val="false"/>
+                <w:color w:val="07090B"/>
+                <w:sz w:val="18"/>
+                <w:szCs w:val="18"/>
+              </w:rPr>
+              <w:t xml:space="preserve">Implementierung manipulationssicherer PDF-Zertifikate mit QR-Verifikation und kryptografischem Hashing inkl. Bulk-Export für Audits.</w:t>
+            </w:r>
+          </w:p>
+          <w:p>
+            <w:pPr>
+              <w:pStyle w:val="ListParagraph"/>
+              <w:numPr>
+                <w:ilvl w:val="0"/>
+                <w:numId w:val="1"/>
+              </w:numPr>
+            </w:pPr>
+            <w:r>
+              <w:rPr>
+                <w:b w:val="false"/>
+                <w:bCs w:val="false"/>
+                <w:color w:val="07090B"/>
+                <w:sz w:val="18"/>
+                <w:szCs w:val="18"/>
+              </w:rPr>
+              <w:t xml:space="preserve">Integration von Stripe-Abrechnung (Subscriptions, Portal, Webhooks) inkl. Lizenzmodellen und Soft-Lock-Mechanismen für Tenant-Limits.</w:t>
+            </w:r>
+          </w:p>
+          <w:p>
+            <w:pPr>
+              <w:pStyle w:val="ListParagraph"/>
+              <w:numPr>
+                <w:ilvl w:val="0"/>
+                <w:numId w:val="1"/>
+              </w:numPr>
+            </w:pPr>
+            <w:r>
+              <w:rPr>
+                <w:b w:val="false"/>
+                <w:bCs w:val="false"/>
+                <w:color w:val="07090B"/>
+                <w:sz w:val="18"/>
+                <w:szCs w:val="18"/>
+              </w:rPr>
+              <w:t xml:space="preserve">Tech: Next.js (App Router), TypeScript, Bun, Tailwind, next-intl (DE/EN), Neon Postgres, Stripe, Resend, Vitest/Playwright.</w:t>
             </w:r>
           </w:p>
           <w:p/>
@@ -1804,7 +1848,7 @@
                 <w:sz w:val="20"/>
                 <w:szCs w:val="20"/>
               </w:rPr>
-              <w:t xml:space="preserve">Linux-Systemadministrator</w:t>
+              <w:t xml:space="preserve">KI-Trainingsplattform &amp; Evaluierung von KI-Werkzeugen</w:t>
             </w:r>
           </w:p>
           <w:p>
@@ -1816,7 +1860,7 @@
                 <w:sz w:val="18"/>
                 <w:szCs w:val="18"/>
               </w:rPr>
-              <w:t xml:space="preserve">Deutsche Vermögensberatung AG</w:t>
+              <w:t xml:space="preserve">DEGIT AG</w:t>
             </w:r>
             <w:r>
               <w:rPr>
@@ -1824,7 +1868,7 @@
                 <w:sz w:val="18"/>
                 <w:szCs w:val="18"/>
               </w:rPr>
-              <w:t xml:space="preserve"> — Feb 2011 - Dez 2017</w:t>
+              <w:t xml:space="preserve"> — Aug 2025 - Okt 2025</w:t>
             </w:r>
           </w:p>
           <w:p>
@@ -1837,121 +1881,121 @@
                 <w:sz w:val="18"/>
                 <w:szCs w:val="18"/>
               </w:rPr>
-              <w:t xml:space="preserve">Frankfurt am Main, Deutschland</w:t>
-            </w:r>
-          </w:p>
-          <w:p>
-            <w:pPr>
-              <w:pStyle w:val="ListParagraph"/>
-              <w:numPr>
-                <w:ilvl w:val="0"/>
-                <w:numId w:val="1"/>
-              </w:numPr>
-            </w:pPr>
-            <w:r>
-              <w:rPr>
-                <w:b w:val="false"/>
-                <w:bCs w:val="false"/>
-                <w:color w:val="07090B"/>
-                <w:sz w:val="18"/>
-                <w:szCs w:val="18"/>
-              </w:rPr>
-              <w:t xml:space="preserve">Administration von 1.000 physischen Servern und 2.000 virtuellen Maschinen in einem stark regulierten Umfeld.</w:t>
-            </w:r>
-          </w:p>
-          <w:p>
-            <w:pPr>
-              <w:pStyle w:val="ListParagraph"/>
-              <w:numPr>
-                <w:ilvl w:val="0"/>
-                <w:numId w:val="1"/>
-              </w:numPr>
-            </w:pPr>
-            <w:r>
-              <w:rPr>
-                <w:b w:val="false"/>
-                <w:bCs w:val="false"/>
-                <w:color w:val="07090B"/>
-                <w:sz w:val="18"/>
-                <w:szCs w:val="18"/>
-              </w:rPr>
-              <w:t xml:space="preserve">Automatisierte Serverinstallationen und Konfigurationsworkflows mit Puppet und Ansible.</w:t>
-            </w:r>
-          </w:p>
-          <w:p>
-            <w:pPr>
-              <w:pStyle w:val="ListParagraph"/>
-              <w:numPr>
-                <w:ilvl w:val="0"/>
-                <w:numId w:val="1"/>
-              </w:numPr>
-            </w:pPr>
-            <w:r>
-              <w:rPr>
-                <w:b w:val="false"/>
-                <w:bCs w:val="false"/>
-                <w:color w:val="07090B"/>
-                <w:sz w:val="18"/>
-                <w:szCs w:val="18"/>
-              </w:rPr>
-              <w:t xml:space="preserve">Betrieb von Enterprise-E-Mail-Plattformen mit Dovecot und Postfix inklusive Archivierungslösungen.</w:t>
-            </w:r>
-          </w:p>
-          <w:p>
-            <w:pPr>
-              <w:pStyle w:val="ListParagraph"/>
-              <w:numPr>
-                <w:ilvl w:val="0"/>
-                <w:numId w:val="1"/>
-              </w:numPr>
-            </w:pPr>
-            <w:r>
-              <w:rPr>
-                <w:b w:val="false"/>
-                <w:bCs w:val="false"/>
-                <w:color w:val="07090B"/>
-                <w:sz w:val="18"/>
-                <w:szCs w:val="18"/>
-              </w:rPr>
-              <w:t xml:space="preserve">Implementierung von Storage-Lösungen wie Ceph und Cloud Storage für skalierbare Datendienste.</w:t>
-            </w:r>
-          </w:p>
-          <w:p>
-            <w:pPr>
-              <w:pStyle w:val="ListParagraph"/>
-              <w:numPr>
-                <w:ilvl w:val="0"/>
-                <w:numId w:val="1"/>
-              </w:numPr>
-            </w:pPr>
-            <w:r>
-              <w:rPr>
-                <w:b/>
-                <w:bCs/>
-                <w:color w:val="1B6E5A"/>
-                <w:sz w:val="18"/>
-                <w:szCs w:val="18"/>
-              </w:rPr>
-              <w:t xml:space="preserve">Erfolg: Aufbau einer Mail-Archivierungsplattform, die Langzeit-Compliance sicherstellte und eDiscovery vereinfachte.</w:t>
-            </w:r>
-          </w:p>
-          <w:p>
-            <w:pPr>
-              <w:pStyle w:val="ListParagraph"/>
-              <w:numPr>
-                <w:ilvl w:val="0"/>
-                <w:numId w:val="1"/>
-              </w:numPr>
-            </w:pPr>
-            <w:r>
-              <w:rPr>
-                <w:b/>
-                <w:bCs/>
-                <w:color w:val="1B6E5A"/>
-                <w:sz w:val="18"/>
-                <w:szCs w:val="18"/>
-              </w:rPr>
-              <w:t xml:space="preserve">Erfolg: Konzeption und Implementierung von IPv6 im Netzwerk-Perimeter zur Sicherstellung der externen Erreichbarkeit.</w:t>
+              <w:t xml:space="preserve">Hockenheim, Deutschland</w:t>
+            </w:r>
+          </w:p>
+          <w:p>
+            <w:pPr>
+              <w:pStyle w:val="ListParagraph"/>
+              <w:numPr>
+                <w:ilvl w:val="0"/>
+                <w:numId w:val="1"/>
+              </w:numPr>
+            </w:pPr>
+            <w:r>
+              <w:rPr>
+                <w:b w:val="false"/>
+                <w:bCs w:val="false"/>
+                <w:color w:val="07090B"/>
+                <w:sz w:val="18"/>
+                <w:szCs w:val="18"/>
+              </w:rPr>
+              <w:t xml:space="preserve">Konzeption und Aufbau einer internen KI-Trainingsplattform für den Unternehmenseinsatz mit Fokus auf EU-AI-Act-Compliance und praxisnahe Befähigung der Teams.</w:t>
+            </w:r>
+          </w:p>
+          <w:p>
+            <w:pPr>
+              <w:pStyle w:val="ListParagraph"/>
+              <w:numPr>
+                <w:ilvl w:val="0"/>
+                <w:numId w:val="1"/>
+              </w:numPr>
+            </w:pPr>
+            <w:r>
+              <w:rPr>
+                <w:b w:val="false"/>
+                <w:bCs w:val="false"/>
+                <w:color w:val="07090B"/>
+                <w:sz w:val="18"/>
+                <w:szCs w:val="18"/>
+              </w:rPr>
+              <w:t xml:space="preserve">Bewertung und Entscheidungsvorlage zum Vergleich führender KI- und Automatisierungsplattformen hinsichtlich Datenschutz, Zuverlässigkeit, API-Integration und Governance-Tauglichkeit.</w:t>
+            </w:r>
+          </w:p>
+          <w:p>
+            <w:pPr>
+              <w:pStyle w:val="ListParagraph"/>
+              <w:numPr>
+                <w:ilvl w:val="0"/>
+                <w:numId w:val="1"/>
+              </w:numPr>
+            </w:pPr>
+            <w:r>
+              <w:rPr>
+                <w:b w:val="false"/>
+                <w:bCs w:val="false"/>
+                <w:color w:val="07090B"/>
+                <w:sz w:val="18"/>
+                <w:szCs w:val="18"/>
+              </w:rPr>
+              <w:t xml:space="preserve">Evaluierung aufkommender agentischer KI-Workflows zur mehrstufigen Aufgabenorchestrierung und deren Integration in Unternehmensautomatisierungsumgebungen.</w:t>
+            </w:r>
+          </w:p>
+          <w:p>
+            <w:pPr>
+              <w:pStyle w:val="ListParagraph"/>
+              <w:numPr>
+                <w:ilvl w:val="0"/>
+                <w:numId w:val="1"/>
+              </w:numPr>
+            </w:pPr>
+            <w:r>
+              <w:rPr>
+                <w:b/>
+                <w:bCs/>
+                <w:color w:val="1B6E5A"/>
+                <w:sz w:val="18"/>
+                <w:szCs w:val="18"/>
+              </w:rPr>
+              <w:t xml:space="preserve">Erfolg: Analysiert und bewertet: OpenAI ChatGPT, OpenAI Open-Weight GPT-OSS, Microsoft Copilot, Perplexity, Anthropic Claude, Apple Foundation, z.AI GLM, n8n, make.com und Zapier.</w:t>
+            </w:r>
+          </w:p>
+          <w:p>
+            <w:pPr>
+              <w:pStyle w:val="ListParagraph"/>
+              <w:numPr>
+                <w:ilvl w:val="0"/>
+                <w:numId w:val="1"/>
+              </w:numPr>
+            </w:pPr>
+            <w:r>
+              <w:rPr>
+                <w:b/>
+                <w:bCs/>
+                <w:color w:val="1B6E5A"/>
+                <w:sz w:val="18"/>
+                <w:szCs w:val="18"/>
+              </w:rPr>
+              <w:t xml:space="preserve">Erfolg: Entwicklung eines modularen Lernplattform-Prototyps mit Supabase- und Cloudflare-Integration, rollenbasierten Inhalten und Fortschrittsverfolgung.</w:t>
+            </w:r>
+          </w:p>
+          <w:p>
+            <w:pPr>
+              <w:pStyle w:val="ListParagraph"/>
+              <w:numPr>
+                <w:ilvl w:val="0"/>
+                <w:numId w:val="1"/>
+              </w:numPr>
+            </w:pPr>
+            <w:r>
+              <w:rPr>
+                <w:b/>
+                <w:bCs/>
+                <w:color w:val="1B6E5A"/>
+                <w:sz w:val="18"/>
+                <w:szCs w:val="18"/>
+              </w:rPr>
+              <w:t xml:space="preserve">Erfolg: Erstellung eines vergleichenden Entscheidungsrahmens zur Unterstützung der KI-Einführungsstrategie des Unternehmens.</w:t>
             </w:r>
           </w:p>
           <w:p/>

</xml_diff>